<commit_message>
adding new plots, reknit stats
</commit_message>
<xml_diff>
--- a/CH2 MS/AmNat table removals.docx
+++ b/CH2 MS/AmNat table removals.docx
@@ -13018,6 +13018,2426 @@
       </w:tr>
     </w:tbl>
     <w:p>
+      <w:pPr>
+        <w:pStyle w:val="HTMLPreformatted"/>
+        <w:shd w:val="clear" w:color="auto" w:fill="FFFFFF"/>
+        <w:suppressAutoHyphens/>
+        <w:rPr>
+          <w:rFonts w:ascii="Times New Roman" w:hAnsi="Times New Roman" w:cs="Times New Roman"/>
+          <w:color w:val="000000"/>
+          <w:sz w:val="24"/>
+          <w:szCs w:val="24"/>
+        </w:rPr>
+      </w:pPr>
+    </w:p>
+    <w:p>
+      <w:pPr>
+        <w:pStyle w:val="HTMLPreformatted"/>
+        <w:shd w:val="clear" w:color="auto" w:fill="FFFFFF"/>
+        <w:suppressAutoHyphens/>
+        <w:rPr>
+          <w:rFonts w:ascii="Times New Roman" w:hAnsi="Times New Roman" w:cs="Times New Roman"/>
+          <w:color w:val="000000"/>
+          <w:sz w:val="24"/>
+          <w:szCs w:val="24"/>
+        </w:rPr>
+      </w:pPr>
+    </w:p>
+    <w:p>
+      <w:pPr>
+        <w:pStyle w:val="HTMLPreformatted"/>
+        <w:shd w:val="clear" w:color="auto" w:fill="FFFFFF"/>
+        <w:suppressAutoHyphens/>
+        <w:rPr>
+          <w:rFonts w:ascii="Times New Roman" w:hAnsi="Times New Roman" w:cs="Times New Roman"/>
+          <w:color w:val="000000"/>
+          <w:sz w:val="24"/>
+          <w:szCs w:val="24"/>
+        </w:rPr>
+      </w:pPr>
+    </w:p>
+    <w:p>
+      <w:pPr>
+        <w:pStyle w:val="HTMLPreformatted"/>
+        <w:shd w:val="clear" w:color="auto" w:fill="FFFFFF"/>
+        <w:suppressAutoHyphens/>
+        <w:rPr>
+          <w:rFonts w:ascii="Times New Roman" w:hAnsi="Times New Roman" w:cs="Times New Roman"/>
+          <w:color w:val="000000"/>
+          <w:sz w:val="24"/>
+          <w:szCs w:val="24"/>
+        </w:rPr>
+      </w:pPr>
+    </w:p>
+    <w:p>
+      <w:pPr>
+        <w:pStyle w:val="HTMLPreformatted"/>
+        <w:shd w:val="clear" w:color="auto" w:fill="FFFFFF"/>
+        <w:suppressAutoHyphens/>
+        <w:rPr>
+          <w:rFonts w:ascii="Times New Roman" w:hAnsi="Times New Roman" w:cs="Times New Roman"/>
+          <w:color w:val="000000"/>
+          <w:sz w:val="24"/>
+          <w:szCs w:val="24"/>
+        </w:rPr>
+      </w:pPr>
+    </w:p>
+    <w:p>
+      <w:pPr>
+        <w:pStyle w:val="HTMLPreformatted"/>
+        <w:shd w:val="clear" w:color="auto" w:fill="FFFFFF"/>
+        <w:suppressAutoHyphens/>
+        <w:rPr>
+          <w:rFonts w:ascii="Times New Roman" w:hAnsi="Times New Roman" w:cs="Times New Roman"/>
+          <w:color w:val="000000"/>
+          <w:sz w:val="24"/>
+          <w:szCs w:val="24"/>
+        </w:rPr>
+      </w:pPr>
+    </w:p>
+    <w:p>
+      <w:pPr>
+        <w:pStyle w:val="HTMLPreformatted"/>
+        <w:shd w:val="clear" w:color="auto" w:fill="FFFFFF"/>
+        <w:suppressAutoHyphens/>
+        <w:rPr>
+          <w:rFonts w:ascii="Times New Roman" w:hAnsi="Times New Roman" w:cs="Times New Roman"/>
+          <w:color w:val="000000"/>
+          <w:sz w:val="24"/>
+          <w:szCs w:val="24"/>
+        </w:rPr>
+      </w:pPr>
+    </w:p>
+    <w:p>
+      <w:pPr>
+        <w:pStyle w:val="HTMLPreformatted"/>
+        <w:shd w:val="clear" w:color="auto" w:fill="FFFFFF"/>
+        <w:suppressAutoHyphens/>
+        <w:rPr>
+          <w:rFonts w:ascii="Times New Roman" w:hAnsi="Times New Roman" w:cs="Times New Roman"/>
+          <w:color w:val="000000"/>
+          <w:sz w:val="24"/>
+          <w:szCs w:val="24"/>
+        </w:rPr>
+      </w:pPr>
+    </w:p>
+    <w:tbl>
+      <w:tblPr>
+        <w:tblStyle w:val="PlainTable22"/>
+        <w:tblpPr w:leftFromText="180" w:rightFromText="180" w:vertAnchor="text" w:horzAnchor="margin" w:tblpXSpec="center" w:tblpY="202"/>
+        <w:tblW w:w="9175" w:type="dxa"/>
+        <w:tblLook w:val="06A0" w:firstRow="1" w:lastRow="0" w:firstColumn="1" w:lastColumn="0" w:noHBand="1" w:noVBand="1"/>
+      </w:tblPr>
+      <w:tblGrid>
+        <w:gridCol w:w="2425"/>
+        <w:gridCol w:w="1265"/>
+        <w:gridCol w:w="900"/>
+        <w:gridCol w:w="1255"/>
+        <w:gridCol w:w="990"/>
+        <w:gridCol w:w="1080"/>
+        <w:gridCol w:w="1260"/>
+      </w:tblGrid>
+      <w:tr>
+        <w:trPr>
+          <w:cnfStyle w:val="100000000000" w:firstRow="1" w:lastRow="0" w:firstColumn="0" w:lastColumn="0" w:oddVBand="0" w:evenVBand="0" w:oddHBand="0" w:evenHBand="0" w:firstRowFirstColumn="0" w:firstRowLastColumn="0" w:lastRowFirstColumn="0" w:lastRowLastColumn="0"/>
+          <w:trHeight w:val="248"/>
+        </w:trPr>
+        <w:tc>
+          <w:tcPr>
+            <w:cnfStyle w:val="001000000000" w:firstRow="0" w:lastRow="0" w:firstColumn="1" w:lastColumn="0" w:oddVBand="0" w:evenVBand="0" w:oddHBand="0" w:evenHBand="0" w:firstRowFirstColumn="0" w:firstRowLastColumn="0" w:lastRowFirstColumn="0" w:lastRowLastColumn="0"/>
+            <w:tcW w:w="2425" w:type="dxa"/>
+          </w:tcPr>
+          <w:p>
+            <w:pPr>
+              <w:jc w:val="center"/>
+              <w:rPr>
+                <w:b w:val="0"/>
+                <w:sz w:val="22"/>
+                <w:szCs w:val="22"/>
+              </w:rPr>
+            </w:pPr>
+          </w:p>
+        </w:tc>
+        <w:tc>
+          <w:tcPr>
+            <w:tcW w:w="3420" w:type="dxa"/>
+            <w:gridSpan w:val="3"/>
+          </w:tcPr>
+          <w:p>
+            <w:pPr>
+              <w:jc w:val="center"/>
+              <w:cnfStyle w:val="100000000000" w:firstRow="1" w:lastRow="0" w:firstColumn="0" w:lastColumn="0" w:oddVBand="0" w:evenVBand="0" w:oddHBand="0" w:evenHBand="0" w:firstRowFirstColumn="0" w:firstRowLastColumn="0" w:lastRowFirstColumn="0" w:lastRowLastColumn="0"/>
+              <w:rPr>
+                <w:b w:val="0"/>
+                <w:sz w:val="22"/>
+                <w:szCs w:val="22"/>
+              </w:rPr>
+            </w:pPr>
+            <w:r>
+              <w:rPr>
+                <w:b w:val="0"/>
+                <w:sz w:val="22"/>
+                <w:szCs w:val="22"/>
+              </w:rPr>
+              <w:t>Total flower visits</w:t>
+            </w:r>
+          </w:p>
+        </w:tc>
+        <w:tc>
+          <w:tcPr>
+            <w:tcW w:w="3330" w:type="dxa"/>
+            <w:gridSpan w:val="3"/>
+          </w:tcPr>
+          <w:p>
+            <w:pPr>
+              <w:jc w:val="center"/>
+              <w:cnfStyle w:val="100000000000" w:firstRow="1" w:lastRow="0" w:firstColumn="0" w:lastColumn="0" w:oddVBand="0" w:evenVBand="0" w:oddHBand="0" w:evenHBand="0" w:firstRowFirstColumn="0" w:firstRowLastColumn="0" w:lastRowFirstColumn="0" w:lastRowLastColumn="0"/>
+              <w:rPr>
+                <w:b w:val="0"/>
+                <w:sz w:val="22"/>
+                <w:szCs w:val="22"/>
+              </w:rPr>
+            </w:pPr>
+            <w:r>
+              <w:rPr>
+                <w:b w:val="0"/>
+                <w:sz w:val="22"/>
+                <w:szCs w:val="22"/>
+              </w:rPr>
+              <w:t>Foraging bouts</w:t>
+            </w:r>
+          </w:p>
+        </w:tc>
+      </w:tr>
+      <w:tr>
+        <w:trPr>
+          <w:trHeight w:val="234"/>
+        </w:trPr>
+        <w:tc>
+          <w:tcPr>
+            <w:cnfStyle w:val="001000000000" w:firstRow="0" w:lastRow="0" w:firstColumn="1" w:lastColumn="0" w:oddVBand="0" w:evenVBand="0" w:oddHBand="0" w:evenHBand="0" w:firstRowFirstColumn="0" w:firstRowLastColumn="0" w:lastRowFirstColumn="0" w:lastRowLastColumn="0"/>
+            <w:tcW w:w="2425" w:type="dxa"/>
+          </w:tcPr>
+          <w:p>
+            <w:pPr>
+              <w:jc w:val="center"/>
+              <w:rPr>
+                <w:b w:val="0"/>
+                <w:sz w:val="22"/>
+                <w:szCs w:val="22"/>
+                <w:u w:val="single"/>
+              </w:rPr>
+            </w:pPr>
+          </w:p>
+        </w:tc>
+        <w:tc>
+          <w:tcPr>
+            <w:tcW w:w="1265" w:type="dxa"/>
+          </w:tcPr>
+          <w:p>
+            <w:pPr>
+              <w:jc w:val="center"/>
+              <w:cnfStyle w:val="000000000000" w:firstRow="0" w:lastRow="0" w:firstColumn="0" w:lastColumn="0" w:oddVBand="0" w:evenVBand="0" w:oddHBand="0" w:evenHBand="0" w:firstRowFirstColumn="0" w:firstRowLastColumn="0" w:lastRowFirstColumn="0" w:lastRowLastColumn="0"/>
+              <w:rPr>
+                <w:sz w:val="22"/>
+                <w:szCs w:val="22"/>
+              </w:rPr>
+            </w:pPr>
+            <w:proofErr w:type="spellStart"/>
+            <w:r>
+              <w:rPr>
+                <w:sz w:val="22"/>
+                <w:szCs w:val="22"/>
+              </w:rPr>
+              <w:t>Coeff</w:t>
+            </w:r>
+            <w:proofErr w:type="spellEnd"/>
+          </w:p>
+        </w:tc>
+        <w:tc>
+          <w:tcPr>
+            <w:tcW w:w="900" w:type="dxa"/>
+          </w:tcPr>
+          <w:p>
+            <w:pPr>
+              <w:jc w:val="center"/>
+              <w:cnfStyle w:val="000000000000" w:firstRow="0" w:lastRow="0" w:firstColumn="0" w:lastColumn="0" w:oddVBand="0" w:evenVBand="0" w:oddHBand="0" w:evenHBand="0" w:firstRowFirstColumn="0" w:firstRowLastColumn="0" w:lastRowFirstColumn="0" w:lastRowLastColumn="0"/>
+              <w:rPr>
+                <w:sz w:val="22"/>
+                <w:szCs w:val="22"/>
+              </w:rPr>
+            </w:pPr>
+            <w:r>
+              <w:t>χ</w:t>
+            </w:r>
+            <w:r>
+              <w:rPr>
+                <w:vertAlign w:val="superscript"/>
+              </w:rPr>
+              <w:t>2</w:t>
+            </w:r>
+          </w:p>
+        </w:tc>
+        <w:tc>
+          <w:tcPr>
+            <w:tcW w:w="1255" w:type="dxa"/>
+          </w:tcPr>
+          <w:p>
+            <w:pPr>
+              <w:jc w:val="center"/>
+              <w:cnfStyle w:val="000000000000" w:firstRow="0" w:lastRow="0" w:firstColumn="0" w:lastColumn="0" w:oddVBand="0" w:evenVBand="0" w:oddHBand="0" w:evenHBand="0" w:firstRowFirstColumn="0" w:firstRowLastColumn="0" w:lastRowFirstColumn="0" w:lastRowLastColumn="0"/>
+              <w:rPr>
+                <w:sz w:val="22"/>
+                <w:szCs w:val="22"/>
+              </w:rPr>
+            </w:pPr>
+            <w:r>
+              <w:rPr>
+                <w:sz w:val="22"/>
+                <w:szCs w:val="22"/>
+              </w:rPr>
+              <w:t>p</w:t>
+            </w:r>
+          </w:p>
+        </w:tc>
+        <w:tc>
+          <w:tcPr>
+            <w:tcW w:w="990" w:type="dxa"/>
+          </w:tcPr>
+          <w:p>
+            <w:pPr>
+              <w:jc w:val="center"/>
+              <w:cnfStyle w:val="000000000000" w:firstRow="0" w:lastRow="0" w:firstColumn="0" w:lastColumn="0" w:oddVBand="0" w:evenVBand="0" w:oddHBand="0" w:evenHBand="0" w:firstRowFirstColumn="0" w:firstRowLastColumn="0" w:lastRowFirstColumn="0" w:lastRowLastColumn="0"/>
+              <w:rPr>
+                <w:sz w:val="22"/>
+                <w:szCs w:val="22"/>
+              </w:rPr>
+            </w:pPr>
+            <w:proofErr w:type="spellStart"/>
+            <w:r>
+              <w:rPr>
+                <w:sz w:val="22"/>
+                <w:szCs w:val="22"/>
+              </w:rPr>
+              <w:t>Coeff</w:t>
+            </w:r>
+            <w:proofErr w:type="spellEnd"/>
+          </w:p>
+        </w:tc>
+        <w:tc>
+          <w:tcPr>
+            <w:tcW w:w="1080" w:type="dxa"/>
+          </w:tcPr>
+          <w:p>
+            <w:pPr>
+              <w:jc w:val="center"/>
+              <w:cnfStyle w:val="000000000000" w:firstRow="0" w:lastRow="0" w:firstColumn="0" w:lastColumn="0" w:oddVBand="0" w:evenVBand="0" w:oddHBand="0" w:evenHBand="0" w:firstRowFirstColumn="0" w:firstRowLastColumn="0" w:lastRowFirstColumn="0" w:lastRowLastColumn="0"/>
+              <w:rPr>
+                <w:sz w:val="22"/>
+                <w:szCs w:val="22"/>
+              </w:rPr>
+            </w:pPr>
+            <w:r>
+              <w:t>χ</w:t>
+            </w:r>
+            <w:r>
+              <w:rPr>
+                <w:vertAlign w:val="superscript"/>
+              </w:rPr>
+              <w:t>2</w:t>
+            </w:r>
+          </w:p>
+        </w:tc>
+        <w:tc>
+          <w:tcPr>
+            <w:tcW w:w="1260" w:type="dxa"/>
+          </w:tcPr>
+          <w:p>
+            <w:pPr>
+              <w:jc w:val="center"/>
+              <w:cnfStyle w:val="000000000000" w:firstRow="0" w:lastRow="0" w:firstColumn="0" w:lastColumn="0" w:oddVBand="0" w:evenVBand="0" w:oddHBand="0" w:evenHBand="0" w:firstRowFirstColumn="0" w:firstRowLastColumn="0" w:lastRowFirstColumn="0" w:lastRowLastColumn="0"/>
+              <w:rPr>
+                <w:sz w:val="22"/>
+                <w:szCs w:val="22"/>
+              </w:rPr>
+            </w:pPr>
+            <w:r>
+              <w:rPr>
+                <w:sz w:val="22"/>
+                <w:szCs w:val="22"/>
+              </w:rPr>
+              <w:t>p</w:t>
+            </w:r>
+          </w:p>
+        </w:tc>
+      </w:tr>
+      <w:tr>
+        <w:trPr>
+          <w:trHeight w:val="275"/>
+        </w:trPr>
+        <w:tc>
+          <w:tcPr>
+            <w:cnfStyle w:val="001000000000" w:firstRow="0" w:lastRow="0" w:firstColumn="1" w:lastColumn="0" w:oddVBand="0" w:evenVBand="0" w:oddHBand="0" w:evenHBand="0" w:firstRowFirstColumn="0" w:firstRowLastColumn="0" w:lastRowFirstColumn="0" w:lastRowLastColumn="0"/>
+            <w:tcW w:w="2425" w:type="dxa"/>
+          </w:tcPr>
+          <w:p>
+            <w:pPr>
+              <w:jc w:val="center"/>
+              <w:rPr>
+                <w:b w:val="0"/>
+                <w:sz w:val="20"/>
+                <w:szCs w:val="20"/>
+              </w:rPr>
+            </w:pPr>
+            <w:r>
+              <w:rPr>
+                <w:b w:val="0"/>
+                <w:sz w:val="20"/>
+                <w:szCs w:val="20"/>
+              </w:rPr>
+              <w:t>Microsite (shrub)</w:t>
+            </w:r>
+          </w:p>
+        </w:tc>
+        <w:tc>
+          <w:tcPr>
+            <w:tcW w:w="1265" w:type="dxa"/>
+          </w:tcPr>
+          <w:p>
+            <w:pPr>
+              <w:pStyle w:val="HTMLPreformatted"/>
+              <w:shd w:val="clear" w:color="auto" w:fill="FFFFFF"/>
+              <w:wordWrap w:val="0"/>
+              <w:jc w:val="center"/>
+              <w:cnfStyle w:val="000000000000" w:firstRow="0" w:lastRow="0" w:firstColumn="0" w:lastColumn="0" w:oddVBand="0" w:evenVBand="0" w:oddHBand="0" w:evenHBand="0" w:firstRowFirstColumn="0" w:firstRowLastColumn="0" w:lastRowFirstColumn="0" w:lastRowLastColumn="0"/>
+              <w:rPr>
+                <w:rStyle w:val="gnkrckgcgsb"/>
+                <w:rFonts w:ascii="Times New Roman" w:hAnsi="Times New Roman" w:cs="Times New Roman"/>
+                <w:color w:val="000000"/>
+              </w:rPr>
+            </w:pPr>
+            <w:r>
+              <w:rPr>
+                <w:rStyle w:val="gnkrckgcgsb"/>
+                <w:rFonts w:ascii="Times New Roman" w:hAnsi="Times New Roman" w:cs="Times New Roman"/>
+                <w:color w:val="000000"/>
+                <w:bdr w:val="none" w:sz="0" w:space="0" w:color="auto" w:frame="1"/>
+              </w:rPr>
+              <w:t>-0.3660</w:t>
+            </w:r>
+          </w:p>
+        </w:tc>
+        <w:tc>
+          <w:tcPr>
+            <w:tcW w:w="900" w:type="dxa"/>
+          </w:tcPr>
+          <w:p>
+            <w:pPr>
+              <w:pStyle w:val="HTMLPreformatted"/>
+              <w:shd w:val="clear" w:color="auto" w:fill="FFFFFF"/>
+              <w:wordWrap w:val="0"/>
+              <w:cnfStyle w:val="000000000000" w:firstRow="0" w:lastRow="0" w:firstColumn="0" w:lastColumn="0" w:oddVBand="0" w:evenVBand="0" w:oddHBand="0" w:evenHBand="0" w:firstRowFirstColumn="0" w:firstRowLastColumn="0" w:lastRowFirstColumn="0" w:lastRowLastColumn="0"/>
+              <w:rPr>
+                <w:rFonts w:ascii="Times New Roman" w:hAnsi="Times New Roman" w:cs="Times New Roman"/>
+                <w:color w:val="000000"/>
+              </w:rPr>
+            </w:pPr>
+            <w:r>
+              <w:rPr>
+                <w:rStyle w:val="gnkrckgcgsb"/>
+                <w:rFonts w:ascii="Times New Roman" w:hAnsi="Times New Roman" w:cs="Times New Roman"/>
+                <w:color w:val="000000"/>
+                <w:bdr w:val="none" w:sz="0" w:space="0" w:color="auto" w:frame="1"/>
+              </w:rPr>
+              <w:t>4.6655</w:t>
+            </w:r>
+          </w:p>
+          <w:p>
+            <w:pPr>
+              <w:jc w:val="center"/>
+              <w:cnfStyle w:val="000000000000" w:firstRow="0" w:lastRow="0" w:firstColumn="0" w:lastColumn="0" w:oddVBand="0" w:evenVBand="0" w:oddHBand="0" w:evenHBand="0" w:firstRowFirstColumn="0" w:firstRowLastColumn="0" w:lastRowFirstColumn="0" w:lastRowLastColumn="0"/>
+              <w:rPr>
+                <w:sz w:val="20"/>
+                <w:szCs w:val="20"/>
+              </w:rPr>
+            </w:pPr>
+          </w:p>
+        </w:tc>
+        <w:tc>
+          <w:tcPr>
+            <w:tcW w:w="1255" w:type="dxa"/>
+          </w:tcPr>
+          <w:p>
+            <w:pPr>
+              <w:pStyle w:val="HTMLPreformatted"/>
+              <w:shd w:val="clear" w:color="auto" w:fill="FFFFFF"/>
+              <w:wordWrap w:val="0"/>
+              <w:cnfStyle w:val="000000000000" w:firstRow="0" w:lastRow="0" w:firstColumn="0" w:lastColumn="0" w:oddVBand="0" w:evenVBand="0" w:oddHBand="0" w:evenHBand="0" w:firstRowFirstColumn="0" w:firstRowLastColumn="0" w:lastRowFirstColumn="0" w:lastRowLastColumn="0"/>
+              <w:rPr>
+                <w:rFonts w:ascii="Times New Roman" w:hAnsi="Times New Roman" w:cs="Times New Roman"/>
+                <w:color w:val="000000"/>
+              </w:rPr>
+            </w:pPr>
+            <w:r>
+              <w:rPr>
+                <w:rStyle w:val="gnkrckgcgsb"/>
+                <w:rFonts w:ascii="Times New Roman" w:hAnsi="Times New Roman" w:cs="Times New Roman"/>
+                <w:color w:val="000000"/>
+                <w:bdr w:val="none" w:sz="0" w:space="0" w:color="auto" w:frame="1"/>
+              </w:rPr>
+              <w:t>0.030774</w:t>
+            </w:r>
+          </w:p>
+          <w:p>
+            <w:pPr>
+              <w:pStyle w:val="HTMLPreformatted"/>
+              <w:shd w:val="clear" w:color="auto" w:fill="FFFFFF"/>
+              <w:wordWrap w:val="0"/>
+              <w:jc w:val="center"/>
+              <w:cnfStyle w:val="000000000000" w:firstRow="0" w:lastRow="0" w:firstColumn="0" w:lastColumn="0" w:oddVBand="0" w:evenVBand="0" w:oddHBand="0" w:evenHBand="0" w:firstRowFirstColumn="0" w:firstRowLastColumn="0" w:lastRowFirstColumn="0" w:lastRowLastColumn="0"/>
+              <w:rPr>
+                <w:rFonts w:ascii="Times New Roman" w:hAnsi="Times New Roman" w:cs="Times New Roman"/>
+                <w:color w:val="000000"/>
+              </w:rPr>
+            </w:pPr>
+          </w:p>
+        </w:tc>
+        <w:tc>
+          <w:tcPr>
+            <w:tcW w:w="990" w:type="dxa"/>
+          </w:tcPr>
+          <w:p>
+            <w:pPr>
+              <w:pStyle w:val="HTMLPreformatted"/>
+              <w:shd w:val="clear" w:color="auto" w:fill="FFFFFF"/>
+              <w:wordWrap w:val="0"/>
+              <w:jc w:val="center"/>
+              <w:cnfStyle w:val="000000000000" w:firstRow="0" w:lastRow="0" w:firstColumn="0" w:lastColumn="0" w:oddVBand="0" w:evenVBand="0" w:oddHBand="0" w:evenHBand="0" w:firstRowFirstColumn="0" w:firstRowLastColumn="0" w:lastRowFirstColumn="0" w:lastRowLastColumn="0"/>
+              <w:rPr>
+                <w:rStyle w:val="gnkrckgcgsb"/>
+                <w:rFonts w:ascii="Times New Roman" w:hAnsi="Times New Roman" w:cs="Times New Roman"/>
+                <w:color w:val="000000"/>
+              </w:rPr>
+            </w:pPr>
+            <w:r>
+              <w:rPr>
+                <w:rStyle w:val="gnkrckgcgsb"/>
+                <w:rFonts w:ascii="Times New Roman" w:hAnsi="Times New Roman" w:cs="Times New Roman"/>
+                <w:color w:val="000000"/>
+                <w:bdr w:val="none" w:sz="0" w:space="0" w:color="auto" w:frame="1"/>
+              </w:rPr>
+              <w:t>-0.33019</w:t>
+            </w:r>
+          </w:p>
+        </w:tc>
+        <w:tc>
+          <w:tcPr>
+            <w:tcW w:w="1080" w:type="dxa"/>
+          </w:tcPr>
+          <w:p>
+            <w:pPr>
+              <w:pStyle w:val="HTMLPreformatted"/>
+              <w:shd w:val="clear" w:color="auto" w:fill="FFFFFF"/>
+              <w:wordWrap w:val="0"/>
+              <w:cnfStyle w:val="000000000000" w:firstRow="0" w:lastRow="0" w:firstColumn="0" w:lastColumn="0" w:oddVBand="0" w:evenVBand="0" w:oddHBand="0" w:evenHBand="0" w:firstRowFirstColumn="0" w:firstRowLastColumn="0" w:lastRowFirstColumn="0" w:lastRowLastColumn="0"/>
+              <w:rPr>
+                <w:rFonts w:ascii="Times New Roman" w:hAnsi="Times New Roman" w:cs="Times New Roman"/>
+                <w:color w:val="000000"/>
+              </w:rPr>
+            </w:pPr>
+            <w:r>
+              <w:rPr>
+                <w:rStyle w:val="gnkrckgcgsb"/>
+                <w:rFonts w:ascii="Times New Roman" w:hAnsi="Times New Roman" w:cs="Times New Roman"/>
+                <w:color w:val="000000"/>
+                <w:bdr w:val="none" w:sz="0" w:space="0" w:color="auto" w:frame="1"/>
+              </w:rPr>
+              <w:t>5.0412</w:t>
+            </w:r>
+          </w:p>
+          <w:p>
+            <w:pPr>
+              <w:pStyle w:val="HTMLPreformatted"/>
+              <w:shd w:val="clear" w:color="auto" w:fill="FFFFFF"/>
+              <w:wordWrap w:val="0"/>
+              <w:jc w:val="center"/>
+              <w:cnfStyle w:val="000000000000" w:firstRow="0" w:lastRow="0" w:firstColumn="0" w:lastColumn="0" w:oddVBand="0" w:evenVBand="0" w:oddHBand="0" w:evenHBand="0" w:firstRowFirstColumn="0" w:firstRowLastColumn="0" w:lastRowFirstColumn="0" w:lastRowLastColumn="0"/>
+              <w:rPr>
+                <w:rFonts w:ascii="Times New Roman" w:hAnsi="Times New Roman" w:cs="Times New Roman"/>
+                <w:color w:val="000000"/>
+              </w:rPr>
+            </w:pPr>
+          </w:p>
+        </w:tc>
+        <w:tc>
+          <w:tcPr>
+            <w:tcW w:w="1260" w:type="dxa"/>
+          </w:tcPr>
+          <w:p>
+            <w:pPr>
+              <w:pStyle w:val="HTMLPreformatted"/>
+              <w:shd w:val="clear" w:color="auto" w:fill="FFFFFF"/>
+              <w:wordWrap w:val="0"/>
+              <w:cnfStyle w:val="000000000000" w:firstRow="0" w:lastRow="0" w:firstColumn="0" w:lastColumn="0" w:oddVBand="0" w:evenVBand="0" w:oddHBand="0" w:evenHBand="0" w:firstRowFirstColumn="0" w:firstRowLastColumn="0" w:lastRowFirstColumn="0" w:lastRowLastColumn="0"/>
+              <w:rPr>
+                <w:rFonts w:ascii="Times New Roman" w:hAnsi="Times New Roman" w:cs="Times New Roman"/>
+                <w:color w:val="000000"/>
+              </w:rPr>
+            </w:pPr>
+            <w:r>
+              <w:rPr>
+                <w:rStyle w:val="gnkrckgcgsb"/>
+                <w:rFonts w:ascii="Times New Roman" w:hAnsi="Times New Roman" w:cs="Times New Roman"/>
+                <w:color w:val="000000"/>
+                <w:bdr w:val="none" w:sz="0" w:space="0" w:color="auto" w:frame="1"/>
+              </w:rPr>
+              <w:t>0.02475</w:t>
+            </w:r>
+          </w:p>
+          <w:p>
+            <w:pPr>
+              <w:pStyle w:val="HTMLPreformatted"/>
+              <w:shd w:val="clear" w:color="auto" w:fill="FFFFFF"/>
+              <w:wordWrap w:val="0"/>
+              <w:jc w:val="center"/>
+              <w:cnfStyle w:val="000000000000" w:firstRow="0" w:lastRow="0" w:firstColumn="0" w:lastColumn="0" w:oddVBand="0" w:evenVBand="0" w:oddHBand="0" w:evenHBand="0" w:firstRowFirstColumn="0" w:firstRowLastColumn="0" w:lastRowFirstColumn="0" w:lastRowLastColumn="0"/>
+              <w:rPr>
+                <w:rFonts w:ascii="Times New Roman" w:hAnsi="Times New Roman" w:cs="Times New Roman"/>
+                <w:color w:val="000000"/>
+              </w:rPr>
+            </w:pPr>
+          </w:p>
+        </w:tc>
+      </w:tr>
+      <w:tr>
+        <w:trPr>
+          <w:trHeight w:val="293"/>
+        </w:trPr>
+        <w:tc>
+          <w:tcPr>
+            <w:cnfStyle w:val="001000000000" w:firstRow="0" w:lastRow="0" w:firstColumn="1" w:lastColumn="0" w:oddVBand="0" w:evenVBand="0" w:oddHBand="0" w:evenHBand="0" w:firstRowFirstColumn="0" w:firstRowLastColumn="0" w:lastRowFirstColumn="0" w:lastRowLastColumn="0"/>
+            <w:tcW w:w="2425" w:type="dxa"/>
+          </w:tcPr>
+          <w:p>
+            <w:pPr>
+              <w:jc w:val="center"/>
+              <w:rPr>
+                <w:b w:val="0"/>
+                <w:sz w:val="20"/>
+                <w:szCs w:val="20"/>
+              </w:rPr>
+            </w:pPr>
+            <w:r>
+              <w:rPr>
+                <w:b w:val="0"/>
+                <w:sz w:val="20"/>
+                <w:szCs w:val="20"/>
+              </w:rPr>
+              <w:t>Blooming (bloom)</w:t>
+            </w:r>
+          </w:p>
+        </w:tc>
+        <w:tc>
+          <w:tcPr>
+            <w:tcW w:w="1265" w:type="dxa"/>
+          </w:tcPr>
+          <w:p>
+            <w:pPr>
+              <w:pStyle w:val="HTMLPreformatted"/>
+              <w:shd w:val="clear" w:color="auto" w:fill="FFFFFF"/>
+              <w:wordWrap w:val="0"/>
+              <w:jc w:val="center"/>
+              <w:cnfStyle w:val="000000000000" w:firstRow="0" w:lastRow="0" w:firstColumn="0" w:lastColumn="0" w:oddVBand="0" w:evenVBand="0" w:oddHBand="0" w:evenHBand="0" w:firstRowFirstColumn="0" w:firstRowLastColumn="0" w:lastRowFirstColumn="0" w:lastRowLastColumn="0"/>
+              <w:rPr>
+                <w:rStyle w:val="gnkrckgcgsb"/>
+                <w:rFonts w:ascii="Times New Roman" w:hAnsi="Times New Roman" w:cs="Times New Roman"/>
+                <w:color w:val="000000"/>
+              </w:rPr>
+            </w:pPr>
+            <w:r>
+              <w:rPr>
+                <w:rStyle w:val="gnkrckgcgsb"/>
+                <w:rFonts w:ascii="Times New Roman" w:hAnsi="Times New Roman" w:cs="Times New Roman"/>
+                <w:color w:val="000000"/>
+                <w:bdr w:val="none" w:sz="0" w:space="0" w:color="auto" w:frame="1"/>
+              </w:rPr>
+              <w:t>-1.2396</w:t>
+            </w:r>
+          </w:p>
+        </w:tc>
+        <w:tc>
+          <w:tcPr>
+            <w:tcW w:w="900" w:type="dxa"/>
+          </w:tcPr>
+          <w:p>
+            <w:pPr>
+              <w:pStyle w:val="HTMLPreformatted"/>
+              <w:shd w:val="clear" w:color="auto" w:fill="FFFFFF"/>
+              <w:wordWrap w:val="0"/>
+              <w:cnfStyle w:val="000000000000" w:firstRow="0" w:lastRow="0" w:firstColumn="0" w:lastColumn="0" w:oddVBand="0" w:evenVBand="0" w:oddHBand="0" w:evenHBand="0" w:firstRowFirstColumn="0" w:firstRowLastColumn="0" w:lastRowFirstColumn="0" w:lastRowLastColumn="0"/>
+              <w:rPr>
+                <w:rFonts w:ascii="Times New Roman" w:hAnsi="Times New Roman" w:cs="Times New Roman"/>
+                <w:color w:val="000000"/>
+              </w:rPr>
+            </w:pPr>
+            <w:r>
+              <w:rPr>
+                <w:rStyle w:val="gnkrckgcgsb"/>
+                <w:rFonts w:ascii="Times New Roman" w:hAnsi="Times New Roman" w:cs="Times New Roman"/>
+                <w:color w:val="000000"/>
+                <w:bdr w:val="none" w:sz="0" w:space="0" w:color="auto" w:frame="1"/>
+              </w:rPr>
+              <w:t>57.4645</w:t>
+            </w:r>
+          </w:p>
+          <w:p>
+            <w:pPr>
+              <w:pStyle w:val="HTMLPreformatted"/>
+              <w:shd w:val="clear" w:color="auto" w:fill="FFFFFF"/>
+              <w:wordWrap w:val="0"/>
+              <w:jc w:val="center"/>
+              <w:cnfStyle w:val="000000000000" w:firstRow="0" w:lastRow="0" w:firstColumn="0" w:lastColumn="0" w:oddVBand="0" w:evenVBand="0" w:oddHBand="0" w:evenHBand="0" w:firstRowFirstColumn="0" w:firstRowLastColumn="0" w:lastRowFirstColumn="0" w:lastRowLastColumn="0"/>
+              <w:rPr>
+                <w:rStyle w:val="gnkrckgcgsb"/>
+                <w:rFonts w:ascii="Times New Roman" w:hAnsi="Times New Roman" w:cs="Times New Roman"/>
+                <w:color w:val="000000"/>
+              </w:rPr>
+            </w:pPr>
+          </w:p>
+        </w:tc>
+        <w:tc>
+          <w:tcPr>
+            <w:tcW w:w="1255" w:type="dxa"/>
+          </w:tcPr>
+          <w:p>
+            <w:pPr>
+              <w:pStyle w:val="HTMLPreformatted"/>
+              <w:shd w:val="clear" w:color="auto" w:fill="FFFFFF"/>
+              <w:wordWrap w:val="0"/>
+              <w:cnfStyle w:val="000000000000" w:firstRow="0" w:lastRow="0" w:firstColumn="0" w:lastColumn="0" w:oddVBand="0" w:evenVBand="0" w:oddHBand="0" w:evenHBand="0" w:firstRowFirstColumn="0" w:firstRowLastColumn="0" w:lastRowFirstColumn="0" w:lastRowLastColumn="0"/>
+              <w:rPr>
+                <w:rFonts w:ascii="Times New Roman" w:hAnsi="Times New Roman" w:cs="Times New Roman"/>
+                <w:color w:val="000000"/>
+              </w:rPr>
+            </w:pPr>
+            <w:r>
+              <w:rPr>
+                <w:rStyle w:val="gnkrckgcgsb"/>
+                <w:rFonts w:ascii="Times New Roman" w:hAnsi="Times New Roman" w:cs="Times New Roman"/>
+                <w:color w:val="000000"/>
+                <w:bdr w:val="none" w:sz="0" w:space="0" w:color="auto" w:frame="1"/>
+              </w:rPr>
+              <w:t>3.441e-14</w:t>
+            </w:r>
+          </w:p>
+          <w:p>
+            <w:pPr>
+              <w:pStyle w:val="HTMLPreformatted"/>
+              <w:shd w:val="clear" w:color="auto" w:fill="FFFFFF"/>
+              <w:wordWrap w:val="0"/>
+              <w:jc w:val="center"/>
+              <w:cnfStyle w:val="000000000000" w:firstRow="0" w:lastRow="0" w:firstColumn="0" w:lastColumn="0" w:oddVBand="0" w:evenVBand="0" w:oddHBand="0" w:evenHBand="0" w:firstRowFirstColumn="0" w:firstRowLastColumn="0" w:lastRowFirstColumn="0" w:lastRowLastColumn="0"/>
+              <w:rPr>
+                <w:rStyle w:val="gnkrckgcgsb"/>
+                <w:rFonts w:ascii="Times New Roman" w:hAnsi="Times New Roman" w:cs="Times New Roman"/>
+                <w:color w:val="000000"/>
+              </w:rPr>
+            </w:pPr>
+          </w:p>
+        </w:tc>
+        <w:tc>
+          <w:tcPr>
+            <w:tcW w:w="990" w:type="dxa"/>
+          </w:tcPr>
+          <w:p>
+            <w:pPr>
+              <w:pStyle w:val="HTMLPreformatted"/>
+              <w:shd w:val="clear" w:color="auto" w:fill="FFFFFF"/>
+              <w:wordWrap w:val="0"/>
+              <w:jc w:val="center"/>
+              <w:cnfStyle w:val="000000000000" w:firstRow="0" w:lastRow="0" w:firstColumn="0" w:lastColumn="0" w:oddVBand="0" w:evenVBand="0" w:oddHBand="0" w:evenHBand="0" w:firstRowFirstColumn="0" w:firstRowLastColumn="0" w:lastRowFirstColumn="0" w:lastRowLastColumn="0"/>
+              <w:rPr>
+                <w:rStyle w:val="gnkrckgcgsb"/>
+                <w:rFonts w:ascii="Times New Roman" w:hAnsi="Times New Roman" w:cs="Times New Roman"/>
+                <w:color w:val="000000"/>
+              </w:rPr>
+            </w:pPr>
+            <w:r>
+              <w:rPr>
+                <w:rStyle w:val="gnkrckgcgsb"/>
+                <w:rFonts w:ascii="Times New Roman" w:hAnsi="Times New Roman" w:cs="Times New Roman"/>
+                <w:color w:val="000000"/>
+                <w:bdr w:val="none" w:sz="0" w:space="0" w:color="auto" w:frame="1"/>
+              </w:rPr>
+              <w:t>-1.24571</w:t>
+            </w:r>
+          </w:p>
+        </w:tc>
+        <w:tc>
+          <w:tcPr>
+            <w:tcW w:w="1080" w:type="dxa"/>
+          </w:tcPr>
+          <w:p>
+            <w:pPr>
+              <w:pStyle w:val="HTMLPreformatted"/>
+              <w:shd w:val="clear" w:color="auto" w:fill="FFFFFF"/>
+              <w:wordWrap w:val="0"/>
+              <w:cnfStyle w:val="000000000000" w:firstRow="0" w:lastRow="0" w:firstColumn="0" w:lastColumn="0" w:oddVBand="0" w:evenVBand="0" w:oddHBand="0" w:evenHBand="0" w:firstRowFirstColumn="0" w:firstRowLastColumn="0" w:lastRowFirstColumn="0" w:lastRowLastColumn="0"/>
+              <w:rPr>
+                <w:rFonts w:ascii="Times New Roman" w:hAnsi="Times New Roman" w:cs="Times New Roman"/>
+                <w:color w:val="000000"/>
+              </w:rPr>
+            </w:pPr>
+            <w:r>
+              <w:rPr>
+                <w:rStyle w:val="gnkrckgcgsb"/>
+                <w:rFonts w:ascii="Times New Roman" w:hAnsi="Times New Roman" w:cs="Times New Roman"/>
+                <w:color w:val="000000"/>
+                <w:bdr w:val="none" w:sz="0" w:space="0" w:color="auto" w:frame="1"/>
+              </w:rPr>
+              <w:t>73.6776</w:t>
+            </w:r>
+          </w:p>
+          <w:p>
+            <w:pPr>
+              <w:pStyle w:val="HTMLPreformatted"/>
+              <w:shd w:val="clear" w:color="auto" w:fill="FFFFFF"/>
+              <w:wordWrap w:val="0"/>
+              <w:jc w:val="center"/>
+              <w:cnfStyle w:val="000000000000" w:firstRow="0" w:lastRow="0" w:firstColumn="0" w:lastColumn="0" w:oddVBand="0" w:evenVBand="0" w:oddHBand="0" w:evenHBand="0" w:firstRowFirstColumn="0" w:firstRowLastColumn="0" w:lastRowFirstColumn="0" w:lastRowLastColumn="0"/>
+              <w:rPr>
+                <w:rFonts w:ascii="Times New Roman" w:hAnsi="Times New Roman" w:cs="Times New Roman"/>
+                <w:color w:val="000000"/>
+              </w:rPr>
+            </w:pPr>
+          </w:p>
+        </w:tc>
+        <w:tc>
+          <w:tcPr>
+            <w:tcW w:w="1260" w:type="dxa"/>
+          </w:tcPr>
+          <w:p>
+            <w:pPr>
+              <w:pStyle w:val="HTMLPreformatted"/>
+              <w:shd w:val="clear" w:color="auto" w:fill="FFFFFF"/>
+              <w:wordWrap w:val="0"/>
+              <w:cnfStyle w:val="000000000000" w:firstRow="0" w:lastRow="0" w:firstColumn="0" w:lastColumn="0" w:oddVBand="0" w:evenVBand="0" w:oddHBand="0" w:evenHBand="0" w:firstRowFirstColumn="0" w:firstRowLastColumn="0" w:lastRowFirstColumn="0" w:lastRowLastColumn="0"/>
+              <w:rPr>
+                <w:rFonts w:ascii="Times New Roman" w:hAnsi="Times New Roman" w:cs="Times New Roman"/>
+                <w:color w:val="000000"/>
+              </w:rPr>
+            </w:pPr>
+            <w:r>
+              <w:rPr>
+                <w:rStyle w:val="gnkrckgcgsb"/>
+                <w:rFonts w:ascii="Times New Roman" w:hAnsi="Times New Roman" w:cs="Times New Roman"/>
+                <w:color w:val="000000"/>
+                <w:bdr w:val="none" w:sz="0" w:space="0" w:color="auto" w:frame="1"/>
+              </w:rPr>
+              <w:t>&lt; 2e-16</w:t>
+            </w:r>
+          </w:p>
+          <w:p>
+            <w:pPr>
+              <w:jc w:val="center"/>
+              <w:cnfStyle w:val="000000000000" w:firstRow="0" w:lastRow="0" w:firstColumn="0" w:lastColumn="0" w:oddVBand="0" w:evenVBand="0" w:oddHBand="0" w:evenHBand="0" w:firstRowFirstColumn="0" w:firstRowLastColumn="0" w:lastRowFirstColumn="0" w:lastRowLastColumn="0"/>
+              <w:rPr>
+                <w:sz w:val="20"/>
+                <w:szCs w:val="20"/>
+              </w:rPr>
+            </w:pPr>
+          </w:p>
+        </w:tc>
+      </w:tr>
+      <w:tr>
+        <w:trPr>
+          <w:trHeight w:val="320"/>
+        </w:trPr>
+        <w:tc>
+          <w:tcPr>
+            <w:cnfStyle w:val="001000000000" w:firstRow="0" w:lastRow="0" w:firstColumn="1" w:lastColumn="0" w:oddVBand="0" w:evenVBand="0" w:oddHBand="0" w:evenHBand="0" w:firstRowFirstColumn="0" w:firstRowLastColumn="0" w:lastRowFirstColumn="0" w:lastRowLastColumn="0"/>
+            <w:tcW w:w="2425" w:type="dxa"/>
+          </w:tcPr>
+          <w:p>
+            <w:pPr>
+              <w:pStyle w:val="HTMLPreformatted"/>
+              <w:shd w:val="clear" w:color="auto" w:fill="FFFFFF"/>
+              <w:wordWrap w:val="0"/>
+              <w:jc w:val="center"/>
+              <w:rPr>
+                <w:rFonts w:ascii="Times New Roman" w:hAnsi="Times New Roman" w:cs="Times New Roman"/>
+                <w:b w:val="0"/>
+              </w:rPr>
+            </w:pPr>
+            <w:r>
+              <w:rPr>
+                <w:rStyle w:val="gnkrckgcgsb"/>
+                <w:rFonts w:ascii="Times New Roman" w:hAnsi="Times New Roman" w:cs="Times New Roman"/>
+                <w:b w:val="0"/>
+                <w:bdr w:val="none" w:sz="0" w:space="0" w:color="auto" w:frame="1"/>
+              </w:rPr>
+              <w:t>Flowers.pot</w:t>
+            </w:r>
+          </w:p>
+        </w:tc>
+        <w:tc>
+          <w:tcPr>
+            <w:tcW w:w="1265" w:type="dxa"/>
+          </w:tcPr>
+          <w:p>
+            <w:pPr>
+              <w:pStyle w:val="HTMLPreformatted"/>
+              <w:shd w:val="clear" w:color="auto" w:fill="FFFFFF"/>
+              <w:wordWrap w:val="0"/>
+              <w:jc w:val="center"/>
+              <w:cnfStyle w:val="000000000000" w:firstRow="0" w:lastRow="0" w:firstColumn="0" w:lastColumn="0" w:oddVBand="0" w:evenVBand="0" w:oddHBand="0" w:evenHBand="0" w:firstRowFirstColumn="0" w:firstRowLastColumn="0" w:lastRowFirstColumn="0" w:lastRowLastColumn="0"/>
+              <w:rPr>
+                <w:rStyle w:val="gnkrckgcgsb"/>
+                <w:rFonts w:ascii="Times New Roman" w:hAnsi="Times New Roman" w:cs="Times New Roman"/>
+                <w:color w:val="000000"/>
+              </w:rPr>
+            </w:pPr>
+            <w:r>
+              <w:rPr>
+                <w:rStyle w:val="gnkrckgcgsb"/>
+                <w:rFonts w:ascii="Times New Roman" w:hAnsi="Times New Roman" w:cs="Times New Roman"/>
+                <w:color w:val="000000"/>
+                <w:bdr w:val="none" w:sz="0" w:space="0" w:color="auto" w:frame="1"/>
+              </w:rPr>
+              <w:t>0.08084</w:t>
+            </w:r>
+          </w:p>
+        </w:tc>
+        <w:tc>
+          <w:tcPr>
+            <w:tcW w:w="900" w:type="dxa"/>
+          </w:tcPr>
+          <w:p>
+            <w:pPr>
+              <w:pStyle w:val="HTMLPreformatted"/>
+              <w:shd w:val="clear" w:color="auto" w:fill="FFFFFF"/>
+              <w:wordWrap w:val="0"/>
+              <w:cnfStyle w:val="000000000000" w:firstRow="0" w:lastRow="0" w:firstColumn="0" w:lastColumn="0" w:oddVBand="0" w:evenVBand="0" w:oddHBand="0" w:evenHBand="0" w:firstRowFirstColumn="0" w:firstRowLastColumn="0" w:lastRowFirstColumn="0" w:lastRowLastColumn="0"/>
+              <w:rPr>
+                <w:rFonts w:ascii="Times New Roman" w:hAnsi="Times New Roman" w:cs="Times New Roman"/>
+                <w:color w:val="000000"/>
+              </w:rPr>
+            </w:pPr>
+            <w:r>
+              <w:rPr>
+                <w:rStyle w:val="gnkrckgcgsb"/>
+                <w:rFonts w:ascii="Times New Roman" w:hAnsi="Times New Roman" w:cs="Times New Roman"/>
+                <w:color w:val="000000"/>
+                <w:bdr w:val="none" w:sz="0" w:space="0" w:color="auto" w:frame="1"/>
+              </w:rPr>
+              <w:t>8.8892</w:t>
+            </w:r>
+          </w:p>
+          <w:p>
+            <w:pPr>
+              <w:pStyle w:val="HTMLPreformatted"/>
+              <w:shd w:val="clear" w:color="auto" w:fill="FFFFFF"/>
+              <w:wordWrap w:val="0"/>
+              <w:jc w:val="center"/>
+              <w:cnfStyle w:val="000000000000" w:firstRow="0" w:lastRow="0" w:firstColumn="0" w:lastColumn="0" w:oddVBand="0" w:evenVBand="0" w:oddHBand="0" w:evenHBand="0" w:firstRowFirstColumn="0" w:firstRowLastColumn="0" w:lastRowFirstColumn="0" w:lastRowLastColumn="0"/>
+              <w:rPr>
+                <w:rStyle w:val="gnkrckgcgsb"/>
+                <w:rFonts w:ascii="Times New Roman" w:hAnsi="Times New Roman" w:cs="Times New Roman"/>
+                <w:color w:val="000000"/>
+              </w:rPr>
+            </w:pPr>
+          </w:p>
+        </w:tc>
+        <w:tc>
+          <w:tcPr>
+            <w:tcW w:w="1255" w:type="dxa"/>
+          </w:tcPr>
+          <w:p>
+            <w:pPr>
+              <w:pStyle w:val="HTMLPreformatted"/>
+              <w:shd w:val="clear" w:color="auto" w:fill="FFFFFF"/>
+              <w:wordWrap w:val="0"/>
+              <w:cnfStyle w:val="000000000000" w:firstRow="0" w:lastRow="0" w:firstColumn="0" w:lastColumn="0" w:oddVBand="0" w:evenVBand="0" w:oddHBand="0" w:evenHBand="0" w:firstRowFirstColumn="0" w:firstRowLastColumn="0" w:lastRowFirstColumn="0" w:lastRowLastColumn="0"/>
+              <w:rPr>
+                <w:rFonts w:ascii="Times New Roman" w:hAnsi="Times New Roman" w:cs="Times New Roman"/>
+                <w:color w:val="000000"/>
+              </w:rPr>
+            </w:pPr>
+            <w:r>
+              <w:rPr>
+                <w:rStyle w:val="gnkrckgcgsb"/>
+                <w:rFonts w:ascii="Times New Roman" w:hAnsi="Times New Roman" w:cs="Times New Roman"/>
+                <w:color w:val="000000"/>
+                <w:bdr w:val="none" w:sz="0" w:space="0" w:color="auto" w:frame="1"/>
+              </w:rPr>
+              <w:t>0.002869</w:t>
+            </w:r>
+          </w:p>
+          <w:p>
+            <w:pPr>
+              <w:pStyle w:val="HTMLPreformatted"/>
+              <w:shd w:val="clear" w:color="auto" w:fill="FFFFFF"/>
+              <w:wordWrap w:val="0"/>
+              <w:jc w:val="center"/>
+              <w:cnfStyle w:val="000000000000" w:firstRow="0" w:lastRow="0" w:firstColumn="0" w:lastColumn="0" w:oddVBand="0" w:evenVBand="0" w:oddHBand="0" w:evenHBand="0" w:firstRowFirstColumn="0" w:firstRowLastColumn="0" w:lastRowFirstColumn="0" w:lastRowLastColumn="0"/>
+              <w:rPr>
+                <w:rStyle w:val="gnkrckgcgsb"/>
+                <w:rFonts w:ascii="Times New Roman" w:hAnsi="Times New Roman" w:cs="Times New Roman"/>
+                <w:color w:val="000000"/>
+              </w:rPr>
+            </w:pPr>
+          </w:p>
+        </w:tc>
+        <w:tc>
+          <w:tcPr>
+            <w:tcW w:w="990" w:type="dxa"/>
+          </w:tcPr>
+          <w:p>
+            <w:pPr>
+              <w:pStyle w:val="HTMLPreformatted"/>
+              <w:shd w:val="clear" w:color="auto" w:fill="FFFFFF"/>
+              <w:wordWrap w:val="0"/>
+              <w:jc w:val="center"/>
+              <w:cnfStyle w:val="000000000000" w:firstRow="0" w:lastRow="0" w:firstColumn="0" w:lastColumn="0" w:oddVBand="0" w:evenVBand="0" w:oddHBand="0" w:evenHBand="0" w:firstRowFirstColumn="0" w:firstRowLastColumn="0" w:lastRowFirstColumn="0" w:lastRowLastColumn="0"/>
+              <w:rPr>
+                <w:rStyle w:val="gnkrckgcgsb"/>
+                <w:rFonts w:ascii="Times New Roman" w:hAnsi="Times New Roman" w:cs="Times New Roman"/>
+                <w:color w:val="000000"/>
+              </w:rPr>
+            </w:pPr>
+            <w:r>
+              <w:rPr>
+                <w:rStyle w:val="gnkrckgcgsb"/>
+                <w:rFonts w:ascii="Times New Roman" w:hAnsi="Times New Roman" w:cs="Times New Roman"/>
+                <w:color w:val="000000"/>
+                <w:bdr w:val="none" w:sz="0" w:space="0" w:color="auto" w:frame="1"/>
+              </w:rPr>
+              <w:t>0.05943</w:t>
+            </w:r>
+          </w:p>
+        </w:tc>
+        <w:tc>
+          <w:tcPr>
+            <w:tcW w:w="1080" w:type="dxa"/>
+          </w:tcPr>
+          <w:p>
+            <w:pPr>
+              <w:pStyle w:val="HTMLPreformatted"/>
+              <w:shd w:val="clear" w:color="auto" w:fill="FFFFFF"/>
+              <w:wordWrap w:val="0"/>
+              <w:cnfStyle w:val="000000000000" w:firstRow="0" w:lastRow="0" w:firstColumn="0" w:lastColumn="0" w:oddVBand="0" w:evenVBand="0" w:oddHBand="0" w:evenHBand="0" w:firstRowFirstColumn="0" w:firstRowLastColumn="0" w:lastRowFirstColumn="0" w:lastRowLastColumn="0"/>
+              <w:rPr>
+                <w:rFonts w:ascii="Times New Roman" w:hAnsi="Times New Roman" w:cs="Times New Roman"/>
+                <w:color w:val="000000"/>
+              </w:rPr>
+            </w:pPr>
+            <w:r>
+              <w:rPr>
+                <w:rStyle w:val="gnkrckgcgsb"/>
+                <w:rFonts w:ascii="Times New Roman" w:hAnsi="Times New Roman" w:cs="Times New Roman"/>
+                <w:color w:val="000000"/>
+                <w:bdr w:val="none" w:sz="0" w:space="0" w:color="auto" w:frame="1"/>
+              </w:rPr>
+              <w:t>6.2673</w:t>
+            </w:r>
+          </w:p>
+          <w:p>
+            <w:pPr>
+              <w:pStyle w:val="HTMLPreformatted"/>
+              <w:shd w:val="clear" w:color="auto" w:fill="FFFFFF"/>
+              <w:wordWrap w:val="0"/>
+              <w:jc w:val="center"/>
+              <w:cnfStyle w:val="000000000000" w:firstRow="0" w:lastRow="0" w:firstColumn="0" w:lastColumn="0" w:oddVBand="0" w:evenVBand="0" w:oddHBand="0" w:evenHBand="0" w:firstRowFirstColumn="0" w:firstRowLastColumn="0" w:lastRowFirstColumn="0" w:lastRowLastColumn="0"/>
+              <w:rPr>
+                <w:rFonts w:ascii="Times New Roman" w:hAnsi="Times New Roman" w:cs="Times New Roman"/>
+                <w:color w:val="000000"/>
+              </w:rPr>
+            </w:pPr>
+          </w:p>
+        </w:tc>
+        <w:tc>
+          <w:tcPr>
+            <w:tcW w:w="1260" w:type="dxa"/>
+          </w:tcPr>
+          <w:p>
+            <w:pPr>
+              <w:pStyle w:val="HTMLPreformatted"/>
+              <w:shd w:val="clear" w:color="auto" w:fill="FFFFFF"/>
+              <w:wordWrap w:val="0"/>
+              <w:cnfStyle w:val="000000000000" w:firstRow="0" w:lastRow="0" w:firstColumn="0" w:lastColumn="0" w:oddVBand="0" w:evenVBand="0" w:oddHBand="0" w:evenHBand="0" w:firstRowFirstColumn="0" w:firstRowLastColumn="0" w:lastRowFirstColumn="0" w:lastRowLastColumn="0"/>
+              <w:rPr>
+                <w:rFonts w:ascii="Times New Roman" w:hAnsi="Times New Roman" w:cs="Times New Roman"/>
+                <w:color w:val="000000"/>
+              </w:rPr>
+            </w:pPr>
+            <w:r>
+              <w:rPr>
+                <w:rStyle w:val="gnkrckgcgsb"/>
+                <w:rFonts w:ascii="Times New Roman" w:hAnsi="Times New Roman" w:cs="Times New Roman"/>
+                <w:color w:val="000000"/>
+                <w:bdr w:val="none" w:sz="0" w:space="0" w:color="auto" w:frame="1"/>
+              </w:rPr>
+              <w:t>0.01230</w:t>
+            </w:r>
+          </w:p>
+          <w:p>
+            <w:pPr>
+              <w:pStyle w:val="HTMLPreformatted"/>
+              <w:shd w:val="clear" w:color="auto" w:fill="FFFFFF"/>
+              <w:wordWrap w:val="0"/>
+              <w:jc w:val="center"/>
+              <w:cnfStyle w:val="000000000000" w:firstRow="0" w:lastRow="0" w:firstColumn="0" w:lastColumn="0" w:oddVBand="0" w:evenVBand="0" w:oddHBand="0" w:evenHBand="0" w:firstRowFirstColumn="0" w:firstRowLastColumn="0" w:lastRowFirstColumn="0" w:lastRowLastColumn="0"/>
+              <w:rPr>
+                <w:rFonts w:ascii="Times New Roman" w:hAnsi="Times New Roman" w:cs="Times New Roman"/>
+                <w:color w:val="000000"/>
+              </w:rPr>
+            </w:pPr>
+          </w:p>
+        </w:tc>
+      </w:tr>
+      <w:tr>
+        <w:trPr>
+          <w:trHeight w:val="497"/>
+        </w:trPr>
+        <w:tc>
+          <w:tcPr>
+            <w:cnfStyle w:val="001000000000" w:firstRow="0" w:lastRow="0" w:firstColumn="1" w:lastColumn="0" w:oddVBand="0" w:evenVBand="0" w:oddHBand="0" w:evenHBand="0" w:firstRowFirstColumn="0" w:firstRowLastColumn="0" w:lastRowFirstColumn="0" w:lastRowLastColumn="0"/>
+            <w:tcW w:w="2425" w:type="dxa"/>
+            <w:tcBorders>
+              <w:bottom w:val="single" w:sz="4" w:space="0" w:color="auto"/>
+            </w:tcBorders>
+          </w:tcPr>
+          <w:p>
+            <w:pPr>
+              <w:pStyle w:val="HTMLPreformatted"/>
+              <w:shd w:val="clear" w:color="auto" w:fill="FFFFFF"/>
+              <w:wordWrap w:val="0"/>
+              <w:jc w:val="center"/>
+              <w:rPr>
+                <w:rStyle w:val="gnkrckgcgsb"/>
+                <w:rFonts w:ascii="Times New Roman" w:hAnsi="Times New Roman" w:cs="Times New Roman"/>
+                <w:b w:val="0"/>
+                <w:bdr w:val="none" w:sz="0" w:space="0" w:color="auto" w:frame="1"/>
+              </w:rPr>
+            </w:pPr>
+            <w:r>
+              <w:rPr>
+                <w:rStyle w:val="gnkrckgcgsb"/>
+                <w:rFonts w:ascii="Times New Roman" w:hAnsi="Times New Roman" w:cs="Times New Roman"/>
+                <w:b w:val="0"/>
+                <w:bdr w:val="none" w:sz="0" w:space="0" w:color="auto" w:frame="1"/>
+              </w:rPr>
+              <w:t>Heterospecific</w:t>
+            </w:r>
+          </w:p>
+          <w:p>
+            <w:pPr>
+              <w:pStyle w:val="HTMLPreformatted"/>
+              <w:shd w:val="clear" w:color="auto" w:fill="FFFFFF"/>
+              <w:wordWrap w:val="0"/>
+              <w:jc w:val="center"/>
+              <w:rPr>
+                <w:rStyle w:val="gnkrckgcgsb"/>
+                <w:rFonts w:ascii="Times New Roman" w:hAnsi="Times New Roman" w:cs="Times New Roman"/>
+                <w:b w:val="0"/>
+                <w:bdr w:val="none" w:sz="0" w:space="0" w:color="auto" w:frame="1"/>
+              </w:rPr>
+            </w:pPr>
+            <w:r>
+              <w:rPr>
+                <w:rStyle w:val="gnkrckgcgsb"/>
+                <w:rFonts w:ascii="Times New Roman" w:hAnsi="Times New Roman" w:cs="Times New Roman"/>
+                <w:b w:val="0"/>
+                <w:bdr w:val="none" w:sz="0" w:space="0" w:color="auto" w:frame="1"/>
+              </w:rPr>
+              <w:t xml:space="preserve"> annual bloom density</w:t>
+            </w:r>
+          </w:p>
+        </w:tc>
+        <w:tc>
+          <w:tcPr>
+            <w:tcW w:w="1265" w:type="dxa"/>
+          </w:tcPr>
+          <w:p>
+            <w:pPr>
+              <w:pStyle w:val="HTMLPreformatted"/>
+              <w:shd w:val="clear" w:color="auto" w:fill="FFFFFF"/>
+              <w:wordWrap w:val="0"/>
+              <w:jc w:val="center"/>
+              <w:cnfStyle w:val="000000000000" w:firstRow="0" w:lastRow="0" w:firstColumn="0" w:lastColumn="0" w:oddVBand="0" w:evenVBand="0" w:oddHBand="0" w:evenHBand="0" w:firstRowFirstColumn="0" w:firstRowLastColumn="0" w:lastRowFirstColumn="0" w:lastRowLastColumn="0"/>
+              <w:rPr>
+                <w:rFonts w:ascii="Times New Roman" w:hAnsi="Times New Roman" w:cs="Times New Roman"/>
+                <w:color w:val="000000"/>
+              </w:rPr>
+            </w:pPr>
+            <w:r>
+              <w:rPr>
+                <w:rStyle w:val="gnkrckgcgsb"/>
+                <w:rFonts w:ascii="Times New Roman" w:hAnsi="Times New Roman" w:cs="Times New Roman"/>
+                <w:color w:val="000000"/>
+                <w:bdr w:val="none" w:sz="0" w:space="0" w:color="auto" w:frame="1"/>
+              </w:rPr>
+              <w:t>0.04013</w:t>
+            </w:r>
+          </w:p>
+          <w:p>
+            <w:pPr>
+              <w:pStyle w:val="HTMLPreformatted"/>
+              <w:shd w:val="clear" w:color="auto" w:fill="FFFFFF"/>
+              <w:wordWrap w:val="0"/>
+              <w:jc w:val="center"/>
+              <w:cnfStyle w:val="000000000000" w:firstRow="0" w:lastRow="0" w:firstColumn="0" w:lastColumn="0" w:oddVBand="0" w:evenVBand="0" w:oddHBand="0" w:evenHBand="0" w:firstRowFirstColumn="0" w:firstRowLastColumn="0" w:lastRowFirstColumn="0" w:lastRowLastColumn="0"/>
+              <w:rPr>
+                <w:rStyle w:val="gnkrckgcgsb"/>
+                <w:rFonts w:ascii="Times New Roman" w:hAnsi="Times New Roman" w:cs="Times New Roman"/>
+                <w:color w:val="000000"/>
+                <w:bdr w:val="none" w:sz="0" w:space="0" w:color="auto" w:frame="1"/>
+              </w:rPr>
+            </w:pPr>
+          </w:p>
+        </w:tc>
+        <w:tc>
+          <w:tcPr>
+            <w:tcW w:w="900" w:type="dxa"/>
+          </w:tcPr>
+          <w:p>
+            <w:pPr>
+              <w:pStyle w:val="HTMLPreformatted"/>
+              <w:shd w:val="clear" w:color="auto" w:fill="FFFFFF"/>
+              <w:wordWrap w:val="0"/>
+              <w:cnfStyle w:val="000000000000" w:firstRow="0" w:lastRow="0" w:firstColumn="0" w:lastColumn="0" w:oddVBand="0" w:evenVBand="0" w:oddHBand="0" w:evenHBand="0" w:firstRowFirstColumn="0" w:firstRowLastColumn="0" w:lastRowFirstColumn="0" w:lastRowLastColumn="0"/>
+              <w:rPr>
+                <w:rFonts w:ascii="Times New Roman" w:hAnsi="Times New Roman" w:cs="Times New Roman"/>
+                <w:color w:val="000000"/>
+              </w:rPr>
+            </w:pPr>
+            <w:r>
+              <w:rPr>
+                <w:rStyle w:val="gnkrckgcgsb"/>
+                <w:rFonts w:ascii="Times New Roman" w:hAnsi="Times New Roman" w:cs="Times New Roman"/>
+                <w:color w:val="000000"/>
+                <w:bdr w:val="none" w:sz="0" w:space="0" w:color="auto" w:frame="1"/>
+              </w:rPr>
+              <w:t>2.9358</w:t>
+            </w:r>
+          </w:p>
+          <w:p>
+            <w:pPr>
+              <w:pStyle w:val="HTMLPreformatted"/>
+              <w:shd w:val="clear" w:color="auto" w:fill="FFFFFF"/>
+              <w:wordWrap w:val="0"/>
+              <w:jc w:val="center"/>
+              <w:cnfStyle w:val="000000000000" w:firstRow="0" w:lastRow="0" w:firstColumn="0" w:lastColumn="0" w:oddVBand="0" w:evenVBand="0" w:oddHBand="0" w:evenHBand="0" w:firstRowFirstColumn="0" w:firstRowLastColumn="0" w:lastRowFirstColumn="0" w:lastRowLastColumn="0"/>
+              <w:rPr>
+                <w:rStyle w:val="gnkrckgcgsb"/>
+                <w:rFonts w:ascii="Times New Roman" w:hAnsi="Times New Roman" w:cs="Times New Roman"/>
+                <w:color w:val="000000"/>
+                <w:bdr w:val="none" w:sz="0" w:space="0" w:color="auto" w:frame="1"/>
+              </w:rPr>
+            </w:pPr>
+          </w:p>
+        </w:tc>
+        <w:tc>
+          <w:tcPr>
+            <w:tcW w:w="1255" w:type="dxa"/>
+          </w:tcPr>
+          <w:p>
+            <w:pPr>
+              <w:pStyle w:val="HTMLPreformatted"/>
+              <w:shd w:val="clear" w:color="auto" w:fill="FFFFFF"/>
+              <w:wordWrap w:val="0"/>
+              <w:cnfStyle w:val="000000000000" w:firstRow="0" w:lastRow="0" w:firstColumn="0" w:lastColumn="0" w:oddVBand="0" w:evenVBand="0" w:oddHBand="0" w:evenHBand="0" w:firstRowFirstColumn="0" w:firstRowLastColumn="0" w:lastRowFirstColumn="0" w:lastRowLastColumn="0"/>
+              <w:rPr>
+                <w:rFonts w:ascii="Times New Roman" w:hAnsi="Times New Roman" w:cs="Times New Roman"/>
+                <w:color w:val="000000"/>
+              </w:rPr>
+            </w:pPr>
+            <w:r>
+              <w:rPr>
+                <w:rStyle w:val="gnkrckgcgsb"/>
+                <w:rFonts w:ascii="Times New Roman" w:hAnsi="Times New Roman" w:cs="Times New Roman"/>
+                <w:color w:val="000000"/>
+                <w:bdr w:val="none" w:sz="0" w:space="0" w:color="auto" w:frame="1"/>
+              </w:rPr>
+              <w:t>0.086636</w:t>
+            </w:r>
+          </w:p>
+          <w:p>
+            <w:pPr>
+              <w:pStyle w:val="HTMLPreformatted"/>
+              <w:shd w:val="clear" w:color="auto" w:fill="FFFFFF"/>
+              <w:wordWrap w:val="0"/>
+              <w:jc w:val="center"/>
+              <w:cnfStyle w:val="000000000000" w:firstRow="0" w:lastRow="0" w:firstColumn="0" w:lastColumn="0" w:oddVBand="0" w:evenVBand="0" w:oddHBand="0" w:evenHBand="0" w:firstRowFirstColumn="0" w:firstRowLastColumn="0" w:lastRowFirstColumn="0" w:lastRowLastColumn="0"/>
+              <w:rPr>
+                <w:rStyle w:val="gnkrckgcgsb"/>
+                <w:rFonts w:ascii="Times New Roman" w:hAnsi="Times New Roman" w:cs="Times New Roman"/>
+                <w:color w:val="000000"/>
+                <w:bdr w:val="none" w:sz="0" w:space="0" w:color="auto" w:frame="1"/>
+              </w:rPr>
+            </w:pPr>
+          </w:p>
+        </w:tc>
+        <w:tc>
+          <w:tcPr>
+            <w:tcW w:w="990" w:type="dxa"/>
+          </w:tcPr>
+          <w:p>
+            <w:pPr>
+              <w:pStyle w:val="HTMLPreformatted"/>
+              <w:shd w:val="clear" w:color="auto" w:fill="FFFFFF"/>
+              <w:wordWrap w:val="0"/>
+              <w:jc w:val="center"/>
+              <w:cnfStyle w:val="000000000000" w:firstRow="0" w:lastRow="0" w:firstColumn="0" w:lastColumn="0" w:oddVBand="0" w:evenVBand="0" w:oddHBand="0" w:evenHBand="0" w:firstRowFirstColumn="0" w:firstRowLastColumn="0" w:lastRowFirstColumn="0" w:lastRowLastColumn="0"/>
+              <w:rPr>
+                <w:rFonts w:ascii="Times New Roman" w:hAnsi="Times New Roman" w:cs="Times New Roman"/>
+                <w:color w:val="000000"/>
+              </w:rPr>
+            </w:pPr>
+            <w:r>
+              <w:rPr>
+                <w:rStyle w:val="gnkrckgcgsb"/>
+                <w:rFonts w:ascii="Times New Roman" w:hAnsi="Times New Roman" w:cs="Times New Roman"/>
+                <w:color w:val="000000"/>
+                <w:bdr w:val="none" w:sz="0" w:space="0" w:color="auto" w:frame="1"/>
+              </w:rPr>
+              <w:t>0.04086</w:t>
+            </w:r>
+          </w:p>
+          <w:p>
+            <w:pPr>
+              <w:pStyle w:val="HTMLPreformatted"/>
+              <w:shd w:val="clear" w:color="auto" w:fill="FFFFFF"/>
+              <w:wordWrap w:val="0"/>
+              <w:jc w:val="center"/>
+              <w:cnfStyle w:val="000000000000" w:firstRow="0" w:lastRow="0" w:firstColumn="0" w:lastColumn="0" w:oddVBand="0" w:evenVBand="0" w:oddHBand="0" w:evenHBand="0" w:firstRowFirstColumn="0" w:firstRowLastColumn="0" w:lastRowFirstColumn="0" w:lastRowLastColumn="0"/>
+              <w:rPr>
+                <w:rStyle w:val="gnkrckgcgsb"/>
+                <w:rFonts w:ascii="Times New Roman" w:hAnsi="Times New Roman" w:cs="Times New Roman"/>
+                <w:color w:val="000000"/>
+                <w:bdr w:val="none" w:sz="0" w:space="0" w:color="auto" w:frame="1"/>
+              </w:rPr>
+            </w:pPr>
+          </w:p>
+        </w:tc>
+        <w:tc>
+          <w:tcPr>
+            <w:tcW w:w="1080" w:type="dxa"/>
+          </w:tcPr>
+          <w:p>
+            <w:pPr>
+              <w:pStyle w:val="HTMLPreformatted"/>
+              <w:shd w:val="clear" w:color="auto" w:fill="FFFFFF"/>
+              <w:wordWrap w:val="0"/>
+              <w:cnfStyle w:val="000000000000" w:firstRow="0" w:lastRow="0" w:firstColumn="0" w:lastColumn="0" w:oddVBand="0" w:evenVBand="0" w:oddHBand="0" w:evenHBand="0" w:firstRowFirstColumn="0" w:firstRowLastColumn="0" w:lastRowFirstColumn="0" w:lastRowLastColumn="0"/>
+              <w:rPr>
+                <w:rFonts w:ascii="Times New Roman" w:hAnsi="Times New Roman" w:cs="Times New Roman"/>
+                <w:color w:val="000000"/>
+              </w:rPr>
+            </w:pPr>
+            <w:r>
+              <w:rPr>
+                <w:rStyle w:val="gnkrckgcgsb"/>
+                <w:rFonts w:ascii="Times New Roman" w:hAnsi="Times New Roman" w:cs="Times New Roman"/>
+                <w:color w:val="000000"/>
+                <w:bdr w:val="none" w:sz="0" w:space="0" w:color="auto" w:frame="1"/>
+              </w:rPr>
+              <w:t>4.2393</w:t>
+            </w:r>
+          </w:p>
+          <w:p>
+            <w:pPr>
+              <w:jc w:val="center"/>
+              <w:cnfStyle w:val="000000000000" w:firstRow="0" w:lastRow="0" w:firstColumn="0" w:lastColumn="0" w:oddVBand="0" w:evenVBand="0" w:oddHBand="0" w:evenHBand="0" w:firstRowFirstColumn="0" w:firstRowLastColumn="0" w:lastRowFirstColumn="0" w:lastRowLastColumn="0"/>
+              <w:rPr>
+                <w:sz w:val="20"/>
+                <w:szCs w:val="20"/>
+              </w:rPr>
+            </w:pPr>
+          </w:p>
+        </w:tc>
+        <w:tc>
+          <w:tcPr>
+            <w:tcW w:w="1260" w:type="dxa"/>
+          </w:tcPr>
+          <w:p>
+            <w:pPr>
+              <w:pStyle w:val="HTMLPreformatted"/>
+              <w:shd w:val="clear" w:color="auto" w:fill="FFFFFF"/>
+              <w:wordWrap w:val="0"/>
+              <w:cnfStyle w:val="000000000000" w:firstRow="0" w:lastRow="0" w:firstColumn="0" w:lastColumn="0" w:oddVBand="0" w:evenVBand="0" w:oddHBand="0" w:evenHBand="0" w:firstRowFirstColumn="0" w:firstRowLastColumn="0" w:lastRowFirstColumn="0" w:lastRowLastColumn="0"/>
+              <w:rPr>
+                <w:rFonts w:ascii="Times New Roman" w:hAnsi="Times New Roman" w:cs="Times New Roman"/>
+                <w:color w:val="000000"/>
+              </w:rPr>
+            </w:pPr>
+            <w:r>
+              <w:rPr>
+                <w:rStyle w:val="gnkrckgcgsb"/>
+                <w:rFonts w:ascii="Times New Roman" w:hAnsi="Times New Roman" w:cs="Times New Roman"/>
+                <w:color w:val="000000"/>
+                <w:bdr w:val="none" w:sz="0" w:space="0" w:color="auto" w:frame="1"/>
+              </w:rPr>
+              <w:t>0.03950</w:t>
+            </w:r>
+          </w:p>
+          <w:p>
+            <w:pPr>
+              <w:jc w:val="center"/>
+              <w:cnfStyle w:val="000000000000" w:firstRow="0" w:lastRow="0" w:firstColumn="0" w:lastColumn="0" w:oddVBand="0" w:evenVBand="0" w:oddHBand="0" w:evenHBand="0" w:firstRowFirstColumn="0" w:firstRowLastColumn="0" w:lastRowFirstColumn="0" w:lastRowLastColumn="0"/>
+              <w:rPr>
+                <w:sz w:val="20"/>
+                <w:szCs w:val="20"/>
+              </w:rPr>
+            </w:pPr>
+          </w:p>
+        </w:tc>
+      </w:tr>
+      <w:tr>
+        <w:trPr>
+          <w:trHeight w:val="233"/>
+        </w:trPr>
+        <w:tc>
+          <w:tcPr>
+            <w:cnfStyle w:val="001000000000" w:firstRow="0" w:lastRow="0" w:firstColumn="1" w:lastColumn="0" w:oddVBand="0" w:evenVBand="0" w:oddHBand="0" w:evenHBand="0" w:firstRowFirstColumn="0" w:firstRowLastColumn="0" w:lastRowFirstColumn="0" w:lastRowLastColumn="0"/>
+            <w:tcW w:w="2425" w:type="dxa"/>
+            <w:tcBorders>
+              <w:top w:val="single" w:sz="4" w:space="0" w:color="auto"/>
+              <w:bottom w:val="nil"/>
+            </w:tcBorders>
+          </w:tcPr>
+          <w:p>
+            <w:pPr>
+              <w:jc w:val="center"/>
+              <w:rPr>
+                <w:b w:val="0"/>
+                <w:sz w:val="20"/>
+                <w:szCs w:val="20"/>
+              </w:rPr>
+            </w:pPr>
+            <w:r>
+              <w:rPr>
+                <w:b w:val="0"/>
+                <w:sz w:val="20"/>
+                <w:szCs w:val="20"/>
+              </w:rPr>
+              <w:t>Microsite (shrub)</w:t>
+            </w:r>
+          </w:p>
+        </w:tc>
+        <w:tc>
+          <w:tcPr>
+            <w:tcW w:w="1265" w:type="dxa"/>
+          </w:tcPr>
+          <w:p>
+            <w:pPr>
+              <w:pStyle w:val="HTMLPreformatted"/>
+              <w:shd w:val="clear" w:color="auto" w:fill="FFFFFF"/>
+              <w:wordWrap w:val="0"/>
+              <w:jc w:val="center"/>
+              <w:cnfStyle w:val="000000000000" w:firstRow="0" w:lastRow="0" w:firstColumn="0" w:lastColumn="0" w:oddVBand="0" w:evenVBand="0" w:oddHBand="0" w:evenHBand="0" w:firstRowFirstColumn="0" w:firstRowLastColumn="0" w:lastRowFirstColumn="0" w:lastRowLastColumn="0"/>
+              <w:rPr>
+                <w:rStyle w:val="gnkrckgcgsb"/>
+                <w:rFonts w:ascii="Times New Roman" w:hAnsi="Times New Roman" w:cs="Times New Roman"/>
+                <w:color w:val="000000"/>
+              </w:rPr>
+            </w:pPr>
+            <w:r>
+              <w:rPr>
+                <w:rStyle w:val="gnkrckgcgsb"/>
+                <w:rFonts w:ascii="Times New Roman" w:hAnsi="Times New Roman" w:cs="Times New Roman"/>
+                <w:color w:val="000000"/>
+                <w:bdr w:val="none" w:sz="0" w:space="0" w:color="auto" w:frame="1"/>
+              </w:rPr>
+              <w:t>-0.3289</w:t>
+            </w:r>
+          </w:p>
+        </w:tc>
+        <w:tc>
+          <w:tcPr>
+            <w:tcW w:w="900" w:type="dxa"/>
+          </w:tcPr>
+          <w:p>
+            <w:pPr>
+              <w:pStyle w:val="HTMLPreformatted"/>
+              <w:shd w:val="clear" w:color="auto" w:fill="FFFFFF"/>
+              <w:wordWrap w:val="0"/>
+              <w:cnfStyle w:val="000000000000" w:firstRow="0" w:lastRow="0" w:firstColumn="0" w:lastColumn="0" w:oddVBand="0" w:evenVBand="0" w:oddHBand="0" w:evenHBand="0" w:firstRowFirstColumn="0" w:firstRowLastColumn="0" w:lastRowFirstColumn="0" w:lastRowLastColumn="0"/>
+              <w:rPr>
+                <w:rFonts w:ascii="Times New Roman" w:hAnsi="Times New Roman" w:cs="Times New Roman"/>
+                <w:color w:val="000000"/>
+              </w:rPr>
+            </w:pPr>
+            <w:r>
+              <w:rPr>
+                <w:rStyle w:val="gnkrckgcgsb"/>
+                <w:rFonts w:ascii="Times New Roman" w:hAnsi="Times New Roman" w:cs="Times New Roman"/>
+                <w:color w:val="000000"/>
+                <w:bdr w:val="none" w:sz="0" w:space="0" w:color="auto" w:frame="1"/>
+              </w:rPr>
+              <w:t>3.7437</w:t>
+            </w:r>
+          </w:p>
+          <w:p>
+            <w:pPr>
+              <w:pStyle w:val="HTMLPreformatted"/>
+              <w:shd w:val="clear" w:color="auto" w:fill="FFFFFF"/>
+              <w:wordWrap w:val="0"/>
+              <w:jc w:val="center"/>
+              <w:cnfStyle w:val="000000000000" w:firstRow="0" w:lastRow="0" w:firstColumn="0" w:lastColumn="0" w:oddVBand="0" w:evenVBand="0" w:oddHBand="0" w:evenHBand="0" w:firstRowFirstColumn="0" w:firstRowLastColumn="0" w:lastRowFirstColumn="0" w:lastRowLastColumn="0"/>
+              <w:rPr>
+                <w:rFonts w:ascii="Times New Roman" w:hAnsi="Times New Roman" w:cs="Times New Roman"/>
+                <w:color w:val="000000"/>
+              </w:rPr>
+            </w:pPr>
+          </w:p>
+        </w:tc>
+        <w:tc>
+          <w:tcPr>
+            <w:tcW w:w="1255" w:type="dxa"/>
+          </w:tcPr>
+          <w:p>
+            <w:pPr>
+              <w:pStyle w:val="HTMLPreformatted"/>
+              <w:shd w:val="clear" w:color="auto" w:fill="FFFFFF"/>
+              <w:wordWrap w:val="0"/>
+              <w:cnfStyle w:val="000000000000" w:firstRow="0" w:lastRow="0" w:firstColumn="0" w:lastColumn="0" w:oddVBand="0" w:evenVBand="0" w:oddHBand="0" w:evenHBand="0" w:firstRowFirstColumn="0" w:firstRowLastColumn="0" w:lastRowFirstColumn="0" w:lastRowLastColumn="0"/>
+              <w:rPr>
+                <w:rFonts w:ascii="Times New Roman" w:hAnsi="Times New Roman" w:cs="Times New Roman"/>
+                <w:color w:val="000000"/>
+              </w:rPr>
+            </w:pPr>
+            <w:r>
+              <w:rPr>
+                <w:rStyle w:val="gnkrckgcgsb"/>
+                <w:rFonts w:ascii="Times New Roman" w:hAnsi="Times New Roman" w:cs="Times New Roman"/>
+                <w:color w:val="000000"/>
+                <w:bdr w:val="none" w:sz="0" w:space="0" w:color="auto" w:frame="1"/>
+              </w:rPr>
+              <w:t>0.053008</w:t>
+            </w:r>
+          </w:p>
+          <w:p>
+            <w:pPr>
+              <w:pStyle w:val="HTMLPreformatted"/>
+              <w:shd w:val="clear" w:color="auto" w:fill="FFFFFF"/>
+              <w:wordWrap w:val="0"/>
+              <w:jc w:val="center"/>
+              <w:cnfStyle w:val="000000000000" w:firstRow="0" w:lastRow="0" w:firstColumn="0" w:lastColumn="0" w:oddVBand="0" w:evenVBand="0" w:oddHBand="0" w:evenHBand="0" w:firstRowFirstColumn="0" w:firstRowLastColumn="0" w:lastRowFirstColumn="0" w:lastRowLastColumn="0"/>
+              <w:rPr>
+                <w:rFonts w:ascii="Times New Roman" w:hAnsi="Times New Roman" w:cs="Times New Roman"/>
+                <w:color w:val="000000"/>
+              </w:rPr>
+            </w:pPr>
+          </w:p>
+        </w:tc>
+        <w:tc>
+          <w:tcPr>
+            <w:tcW w:w="990" w:type="dxa"/>
+          </w:tcPr>
+          <w:p>
+            <w:pPr>
+              <w:pStyle w:val="HTMLPreformatted"/>
+              <w:shd w:val="clear" w:color="auto" w:fill="FFFFFF"/>
+              <w:wordWrap w:val="0"/>
+              <w:jc w:val="center"/>
+              <w:cnfStyle w:val="000000000000" w:firstRow="0" w:lastRow="0" w:firstColumn="0" w:lastColumn="0" w:oddVBand="0" w:evenVBand="0" w:oddHBand="0" w:evenHBand="0" w:firstRowFirstColumn="0" w:firstRowLastColumn="0" w:lastRowFirstColumn="0" w:lastRowLastColumn="0"/>
+              <w:rPr>
+                <w:rStyle w:val="gnkrckgcgsb"/>
+                <w:rFonts w:ascii="Times New Roman" w:hAnsi="Times New Roman" w:cs="Times New Roman"/>
+                <w:color w:val="000000"/>
+              </w:rPr>
+            </w:pPr>
+            <w:r>
+              <w:rPr>
+                <w:rStyle w:val="gnkrckgcgsb"/>
+                <w:rFonts w:ascii="Times New Roman" w:hAnsi="Times New Roman" w:cs="Times New Roman"/>
+                <w:color w:val="000000"/>
+                <w:bdr w:val="none" w:sz="0" w:space="0" w:color="auto" w:frame="1"/>
+              </w:rPr>
+              <w:t>-0.31539</w:t>
+            </w:r>
+          </w:p>
+        </w:tc>
+        <w:tc>
+          <w:tcPr>
+            <w:tcW w:w="1080" w:type="dxa"/>
+          </w:tcPr>
+          <w:p>
+            <w:pPr>
+              <w:pStyle w:val="HTMLPreformatted"/>
+              <w:shd w:val="clear" w:color="auto" w:fill="FFFFFF"/>
+              <w:wordWrap w:val="0"/>
+              <w:cnfStyle w:val="000000000000" w:firstRow="0" w:lastRow="0" w:firstColumn="0" w:lastColumn="0" w:oddVBand="0" w:evenVBand="0" w:oddHBand="0" w:evenHBand="0" w:firstRowFirstColumn="0" w:firstRowLastColumn="0" w:lastRowFirstColumn="0" w:lastRowLastColumn="0"/>
+              <w:rPr>
+                <w:rFonts w:ascii="Times New Roman" w:hAnsi="Times New Roman" w:cs="Times New Roman"/>
+                <w:color w:val="000000"/>
+              </w:rPr>
+            </w:pPr>
+            <w:r>
+              <w:rPr>
+                <w:rStyle w:val="gnkrckgcgsb"/>
+                <w:rFonts w:ascii="Times New Roman" w:hAnsi="Times New Roman" w:cs="Times New Roman"/>
+                <w:color w:val="000000"/>
+                <w:bdr w:val="none" w:sz="0" w:space="0" w:color="auto" w:frame="1"/>
+              </w:rPr>
+              <w:t>4.5234</w:t>
+            </w:r>
+          </w:p>
+          <w:p>
+            <w:pPr>
+              <w:pStyle w:val="HTMLPreformatted"/>
+              <w:shd w:val="clear" w:color="auto" w:fill="FFFFFF"/>
+              <w:wordWrap w:val="0"/>
+              <w:jc w:val="center"/>
+              <w:cnfStyle w:val="000000000000" w:firstRow="0" w:lastRow="0" w:firstColumn="0" w:lastColumn="0" w:oddVBand="0" w:evenVBand="0" w:oddHBand="0" w:evenHBand="0" w:firstRowFirstColumn="0" w:firstRowLastColumn="0" w:lastRowFirstColumn="0" w:lastRowLastColumn="0"/>
+              <w:rPr>
+                <w:rFonts w:ascii="Times New Roman" w:hAnsi="Times New Roman" w:cs="Times New Roman"/>
+                <w:color w:val="000000"/>
+              </w:rPr>
+            </w:pPr>
+          </w:p>
+        </w:tc>
+        <w:tc>
+          <w:tcPr>
+            <w:tcW w:w="1260" w:type="dxa"/>
+          </w:tcPr>
+          <w:p>
+            <w:pPr>
+              <w:pStyle w:val="HTMLPreformatted"/>
+              <w:shd w:val="clear" w:color="auto" w:fill="FFFFFF"/>
+              <w:wordWrap w:val="0"/>
+              <w:cnfStyle w:val="000000000000" w:firstRow="0" w:lastRow="0" w:firstColumn="0" w:lastColumn="0" w:oddVBand="0" w:evenVBand="0" w:oddHBand="0" w:evenHBand="0" w:firstRowFirstColumn="0" w:firstRowLastColumn="0" w:lastRowFirstColumn="0" w:lastRowLastColumn="0"/>
+              <w:rPr>
+                <w:rFonts w:ascii="Times New Roman" w:hAnsi="Times New Roman" w:cs="Times New Roman"/>
+                <w:color w:val="000000"/>
+              </w:rPr>
+            </w:pPr>
+            <w:r>
+              <w:rPr>
+                <w:rStyle w:val="gnkrckgcgsb"/>
+                <w:rFonts w:ascii="Times New Roman" w:hAnsi="Times New Roman" w:cs="Times New Roman"/>
+                <w:color w:val="000000"/>
+                <w:bdr w:val="none" w:sz="0" w:space="0" w:color="auto" w:frame="1"/>
+              </w:rPr>
+              <w:t>0.03343</w:t>
+            </w:r>
+          </w:p>
+          <w:p>
+            <w:pPr>
+              <w:pStyle w:val="HTMLPreformatted"/>
+              <w:shd w:val="clear" w:color="auto" w:fill="FFFFFF"/>
+              <w:wordWrap w:val="0"/>
+              <w:jc w:val="center"/>
+              <w:cnfStyle w:val="000000000000" w:firstRow="0" w:lastRow="0" w:firstColumn="0" w:lastColumn="0" w:oddVBand="0" w:evenVBand="0" w:oddHBand="0" w:evenHBand="0" w:firstRowFirstColumn="0" w:firstRowLastColumn="0" w:lastRowFirstColumn="0" w:lastRowLastColumn="0"/>
+              <w:rPr>
+                <w:rFonts w:ascii="Times New Roman" w:hAnsi="Times New Roman" w:cs="Times New Roman"/>
+                <w:color w:val="000000"/>
+              </w:rPr>
+            </w:pPr>
+          </w:p>
+        </w:tc>
+      </w:tr>
+      <w:tr>
+        <w:trPr>
+          <w:trHeight w:val="258"/>
+        </w:trPr>
+        <w:tc>
+          <w:tcPr>
+            <w:cnfStyle w:val="001000000000" w:firstRow="0" w:lastRow="0" w:firstColumn="1" w:lastColumn="0" w:oddVBand="0" w:evenVBand="0" w:oddHBand="0" w:evenHBand="0" w:firstRowFirstColumn="0" w:firstRowLastColumn="0" w:lastRowFirstColumn="0" w:lastRowLastColumn="0"/>
+            <w:tcW w:w="2425" w:type="dxa"/>
+            <w:tcBorders>
+              <w:top w:val="nil"/>
+            </w:tcBorders>
+          </w:tcPr>
+          <w:p>
+            <w:pPr>
+              <w:jc w:val="center"/>
+              <w:rPr>
+                <w:b w:val="0"/>
+                <w:sz w:val="20"/>
+                <w:szCs w:val="20"/>
+              </w:rPr>
+            </w:pPr>
+            <w:r>
+              <w:rPr>
+                <w:b w:val="0"/>
+                <w:sz w:val="20"/>
+                <w:szCs w:val="20"/>
+              </w:rPr>
+              <w:t>Blooming (bloom)</w:t>
+            </w:r>
+          </w:p>
+        </w:tc>
+        <w:tc>
+          <w:tcPr>
+            <w:tcW w:w="1265" w:type="dxa"/>
+          </w:tcPr>
+          <w:p>
+            <w:pPr>
+              <w:pStyle w:val="HTMLPreformatted"/>
+              <w:shd w:val="clear" w:color="auto" w:fill="FFFFFF"/>
+              <w:wordWrap w:val="0"/>
+              <w:jc w:val="center"/>
+              <w:cnfStyle w:val="000000000000" w:firstRow="0" w:lastRow="0" w:firstColumn="0" w:lastColumn="0" w:oddVBand="0" w:evenVBand="0" w:oddHBand="0" w:evenHBand="0" w:firstRowFirstColumn="0" w:firstRowLastColumn="0" w:lastRowFirstColumn="0" w:lastRowLastColumn="0"/>
+              <w:rPr>
+                <w:rStyle w:val="gnkrckgcgsb"/>
+                <w:rFonts w:ascii="Times New Roman" w:hAnsi="Times New Roman" w:cs="Times New Roman"/>
+                <w:color w:val="000000"/>
+              </w:rPr>
+            </w:pPr>
+            <w:r>
+              <w:rPr>
+                <w:rStyle w:val="gnkrckgcgsb"/>
+                <w:rFonts w:ascii="Times New Roman" w:hAnsi="Times New Roman" w:cs="Times New Roman"/>
+                <w:color w:val="000000"/>
+                <w:bdr w:val="none" w:sz="0" w:space="0" w:color="auto" w:frame="1"/>
+              </w:rPr>
+              <w:t>-1.1662</w:t>
+            </w:r>
+          </w:p>
+        </w:tc>
+        <w:tc>
+          <w:tcPr>
+            <w:tcW w:w="900" w:type="dxa"/>
+          </w:tcPr>
+          <w:p>
+            <w:pPr>
+              <w:pStyle w:val="HTMLPreformatted"/>
+              <w:shd w:val="clear" w:color="auto" w:fill="FFFFFF"/>
+              <w:wordWrap w:val="0"/>
+              <w:cnfStyle w:val="000000000000" w:firstRow="0" w:lastRow="0" w:firstColumn="0" w:lastColumn="0" w:oddVBand="0" w:evenVBand="0" w:oddHBand="0" w:evenHBand="0" w:firstRowFirstColumn="0" w:firstRowLastColumn="0" w:lastRowFirstColumn="0" w:lastRowLastColumn="0"/>
+              <w:rPr>
+                <w:rFonts w:ascii="Times New Roman" w:hAnsi="Times New Roman" w:cs="Times New Roman"/>
+                <w:color w:val="000000"/>
+              </w:rPr>
+            </w:pPr>
+            <w:r>
+              <w:rPr>
+                <w:rStyle w:val="gnkrckgcgsb"/>
+                <w:rFonts w:ascii="Times New Roman" w:hAnsi="Times New Roman" w:cs="Times New Roman"/>
+                <w:color w:val="000000"/>
+                <w:bdr w:val="none" w:sz="0" w:space="0" w:color="auto" w:frame="1"/>
+              </w:rPr>
+              <w:t>39.3038</w:t>
+            </w:r>
+          </w:p>
+          <w:p>
+            <w:pPr>
+              <w:pStyle w:val="HTMLPreformatted"/>
+              <w:shd w:val="clear" w:color="auto" w:fill="FFFFFF"/>
+              <w:wordWrap w:val="0"/>
+              <w:jc w:val="center"/>
+              <w:cnfStyle w:val="000000000000" w:firstRow="0" w:lastRow="0" w:firstColumn="0" w:lastColumn="0" w:oddVBand="0" w:evenVBand="0" w:oddHBand="0" w:evenHBand="0" w:firstRowFirstColumn="0" w:firstRowLastColumn="0" w:lastRowFirstColumn="0" w:lastRowLastColumn="0"/>
+              <w:rPr>
+                <w:rStyle w:val="gnkrckgcgsb"/>
+                <w:rFonts w:ascii="Times New Roman" w:hAnsi="Times New Roman" w:cs="Times New Roman"/>
+                <w:color w:val="000000"/>
+              </w:rPr>
+            </w:pPr>
+          </w:p>
+        </w:tc>
+        <w:tc>
+          <w:tcPr>
+            <w:tcW w:w="1255" w:type="dxa"/>
+          </w:tcPr>
+          <w:p>
+            <w:pPr>
+              <w:pStyle w:val="HTMLPreformatted"/>
+              <w:shd w:val="clear" w:color="auto" w:fill="FFFFFF"/>
+              <w:wordWrap w:val="0"/>
+              <w:cnfStyle w:val="000000000000" w:firstRow="0" w:lastRow="0" w:firstColumn="0" w:lastColumn="0" w:oddVBand="0" w:evenVBand="0" w:oddHBand="0" w:evenHBand="0" w:firstRowFirstColumn="0" w:firstRowLastColumn="0" w:lastRowFirstColumn="0" w:lastRowLastColumn="0"/>
+              <w:rPr>
+                <w:rFonts w:ascii="Times New Roman" w:hAnsi="Times New Roman" w:cs="Times New Roman"/>
+                <w:color w:val="000000"/>
+              </w:rPr>
+            </w:pPr>
+            <w:r>
+              <w:rPr>
+                <w:rStyle w:val="gnkrckgcgsb"/>
+                <w:rFonts w:ascii="Times New Roman" w:hAnsi="Times New Roman" w:cs="Times New Roman"/>
+                <w:color w:val="000000"/>
+                <w:bdr w:val="none" w:sz="0" w:space="0" w:color="auto" w:frame="1"/>
+              </w:rPr>
+              <w:t>3.627e-10</w:t>
+            </w:r>
+          </w:p>
+          <w:p>
+            <w:pPr>
+              <w:pStyle w:val="HTMLPreformatted"/>
+              <w:shd w:val="clear" w:color="auto" w:fill="FFFFFF"/>
+              <w:wordWrap w:val="0"/>
+              <w:jc w:val="center"/>
+              <w:cnfStyle w:val="000000000000" w:firstRow="0" w:lastRow="0" w:firstColumn="0" w:lastColumn="0" w:oddVBand="0" w:evenVBand="0" w:oddHBand="0" w:evenHBand="0" w:firstRowFirstColumn="0" w:firstRowLastColumn="0" w:lastRowFirstColumn="0" w:lastRowLastColumn="0"/>
+              <w:rPr>
+                <w:rStyle w:val="gnkrckgcgsb"/>
+                <w:rFonts w:ascii="Times New Roman" w:hAnsi="Times New Roman" w:cs="Times New Roman"/>
+                <w:color w:val="000000"/>
+              </w:rPr>
+            </w:pPr>
+          </w:p>
+        </w:tc>
+        <w:tc>
+          <w:tcPr>
+            <w:tcW w:w="990" w:type="dxa"/>
+          </w:tcPr>
+          <w:p>
+            <w:pPr>
+              <w:pStyle w:val="HTMLPreformatted"/>
+              <w:shd w:val="clear" w:color="auto" w:fill="FFFFFF"/>
+              <w:wordWrap w:val="0"/>
+              <w:jc w:val="center"/>
+              <w:cnfStyle w:val="000000000000" w:firstRow="0" w:lastRow="0" w:firstColumn="0" w:lastColumn="0" w:oddVBand="0" w:evenVBand="0" w:oddHBand="0" w:evenHBand="0" w:firstRowFirstColumn="0" w:firstRowLastColumn="0" w:lastRowFirstColumn="0" w:lastRowLastColumn="0"/>
+              <w:rPr>
+                <w:rStyle w:val="gnkrckgcgsb"/>
+                <w:rFonts w:ascii="Times New Roman" w:hAnsi="Times New Roman" w:cs="Times New Roman"/>
+                <w:color w:val="000000"/>
+              </w:rPr>
+            </w:pPr>
+            <w:r>
+              <w:rPr>
+                <w:rStyle w:val="gnkrckgcgsb"/>
+                <w:rFonts w:ascii="Times New Roman" w:hAnsi="Times New Roman" w:cs="Times New Roman"/>
+                <w:color w:val="000000"/>
+                <w:bdr w:val="none" w:sz="0" w:space="0" w:color="auto" w:frame="1"/>
+              </w:rPr>
+              <w:t>-1.20875</w:t>
+            </w:r>
+          </w:p>
+        </w:tc>
+        <w:tc>
+          <w:tcPr>
+            <w:tcW w:w="1080" w:type="dxa"/>
+          </w:tcPr>
+          <w:p>
+            <w:pPr>
+              <w:pStyle w:val="HTMLPreformatted"/>
+              <w:shd w:val="clear" w:color="auto" w:fill="FFFFFF"/>
+              <w:wordWrap w:val="0"/>
+              <w:cnfStyle w:val="000000000000" w:firstRow="0" w:lastRow="0" w:firstColumn="0" w:lastColumn="0" w:oddVBand="0" w:evenVBand="0" w:oddHBand="0" w:evenHBand="0" w:firstRowFirstColumn="0" w:firstRowLastColumn="0" w:lastRowFirstColumn="0" w:lastRowLastColumn="0"/>
+              <w:rPr>
+                <w:rFonts w:ascii="Times New Roman" w:hAnsi="Times New Roman" w:cs="Times New Roman"/>
+                <w:color w:val="000000"/>
+              </w:rPr>
+            </w:pPr>
+            <w:r>
+              <w:rPr>
+                <w:rStyle w:val="gnkrckgcgsb"/>
+                <w:rFonts w:ascii="Times New Roman" w:hAnsi="Times New Roman" w:cs="Times New Roman"/>
+                <w:color w:val="000000"/>
+                <w:bdr w:val="none" w:sz="0" w:space="0" w:color="auto" w:frame="1"/>
+              </w:rPr>
+              <w:t>52.3453</w:t>
+            </w:r>
+          </w:p>
+          <w:p>
+            <w:pPr>
+              <w:pStyle w:val="HTMLPreformatted"/>
+              <w:shd w:val="clear" w:color="auto" w:fill="FFFFFF"/>
+              <w:wordWrap w:val="0"/>
+              <w:jc w:val="center"/>
+              <w:cnfStyle w:val="000000000000" w:firstRow="0" w:lastRow="0" w:firstColumn="0" w:lastColumn="0" w:oddVBand="0" w:evenVBand="0" w:oddHBand="0" w:evenHBand="0" w:firstRowFirstColumn="0" w:firstRowLastColumn="0" w:lastRowFirstColumn="0" w:lastRowLastColumn="0"/>
+              <w:rPr>
+                <w:rFonts w:ascii="Times New Roman" w:hAnsi="Times New Roman" w:cs="Times New Roman"/>
+                <w:color w:val="000000"/>
+              </w:rPr>
+            </w:pPr>
+          </w:p>
+        </w:tc>
+        <w:tc>
+          <w:tcPr>
+            <w:tcW w:w="1260" w:type="dxa"/>
+          </w:tcPr>
+          <w:p>
+            <w:pPr>
+              <w:pStyle w:val="HTMLPreformatted"/>
+              <w:shd w:val="clear" w:color="auto" w:fill="FFFFFF"/>
+              <w:wordWrap w:val="0"/>
+              <w:cnfStyle w:val="000000000000" w:firstRow="0" w:lastRow="0" w:firstColumn="0" w:lastColumn="0" w:oddVBand="0" w:evenVBand="0" w:oddHBand="0" w:evenHBand="0" w:firstRowFirstColumn="0" w:firstRowLastColumn="0" w:lastRowFirstColumn="0" w:lastRowLastColumn="0"/>
+              <w:rPr>
+                <w:rFonts w:ascii="Times New Roman" w:hAnsi="Times New Roman" w:cs="Times New Roman"/>
+                <w:color w:val="000000"/>
+              </w:rPr>
+            </w:pPr>
+            <w:r>
+              <w:rPr>
+                <w:rStyle w:val="gnkrckgcgsb"/>
+                <w:rFonts w:ascii="Times New Roman" w:hAnsi="Times New Roman" w:cs="Times New Roman"/>
+                <w:color w:val="000000"/>
+                <w:bdr w:val="none" w:sz="0" w:space="0" w:color="auto" w:frame="1"/>
+              </w:rPr>
+              <w:t>4.655e-13</w:t>
+            </w:r>
+          </w:p>
+          <w:p>
+            <w:pPr>
+              <w:pStyle w:val="HTMLPreformatted"/>
+              <w:shd w:val="clear" w:color="auto" w:fill="FFFFFF"/>
+              <w:wordWrap w:val="0"/>
+              <w:jc w:val="center"/>
+              <w:cnfStyle w:val="000000000000" w:firstRow="0" w:lastRow="0" w:firstColumn="0" w:lastColumn="0" w:oddVBand="0" w:evenVBand="0" w:oddHBand="0" w:evenHBand="0" w:firstRowFirstColumn="0" w:firstRowLastColumn="0" w:lastRowFirstColumn="0" w:lastRowLastColumn="0"/>
+              <w:rPr>
+                <w:rFonts w:ascii="Times New Roman" w:hAnsi="Times New Roman" w:cs="Times New Roman"/>
+                <w:color w:val="000000"/>
+              </w:rPr>
+            </w:pPr>
+          </w:p>
+        </w:tc>
+      </w:tr>
+      <w:tr>
+        <w:trPr>
+          <w:trHeight w:val="258"/>
+        </w:trPr>
+        <w:tc>
+          <w:tcPr>
+            <w:cnfStyle w:val="001000000000" w:firstRow="0" w:lastRow="0" w:firstColumn="1" w:lastColumn="0" w:oddVBand="0" w:evenVBand="0" w:oddHBand="0" w:evenHBand="0" w:firstRowFirstColumn="0" w:firstRowLastColumn="0" w:lastRowFirstColumn="0" w:lastRowLastColumn="0"/>
+            <w:tcW w:w="2425" w:type="dxa"/>
+          </w:tcPr>
+          <w:p>
+            <w:pPr>
+              <w:pStyle w:val="HTMLPreformatted"/>
+              <w:shd w:val="clear" w:color="auto" w:fill="FFFFFF"/>
+              <w:wordWrap w:val="0"/>
+              <w:jc w:val="center"/>
+              <w:rPr>
+                <w:rFonts w:ascii="Times New Roman" w:hAnsi="Times New Roman" w:cs="Times New Roman"/>
+                <w:b w:val="0"/>
+              </w:rPr>
+            </w:pPr>
+            <w:r>
+              <w:rPr>
+                <w:rStyle w:val="gnkrckgcgsb"/>
+                <w:rFonts w:ascii="Times New Roman" w:hAnsi="Times New Roman" w:cs="Times New Roman"/>
+                <w:b w:val="0"/>
+                <w:bdr w:val="none" w:sz="0" w:space="0" w:color="auto" w:frame="1"/>
+              </w:rPr>
+              <w:t>Flowers.pot</w:t>
+            </w:r>
+          </w:p>
+        </w:tc>
+        <w:tc>
+          <w:tcPr>
+            <w:tcW w:w="1265" w:type="dxa"/>
+          </w:tcPr>
+          <w:p>
+            <w:pPr>
+              <w:pStyle w:val="HTMLPreformatted"/>
+              <w:shd w:val="clear" w:color="auto" w:fill="FFFFFF"/>
+              <w:wordWrap w:val="0"/>
+              <w:jc w:val="center"/>
+              <w:cnfStyle w:val="000000000000" w:firstRow="0" w:lastRow="0" w:firstColumn="0" w:lastColumn="0" w:oddVBand="0" w:evenVBand="0" w:oddHBand="0" w:evenHBand="0" w:firstRowFirstColumn="0" w:firstRowLastColumn="0" w:lastRowFirstColumn="0" w:lastRowLastColumn="0"/>
+              <w:rPr>
+                <w:rStyle w:val="gnkrckgcgsb"/>
+                <w:rFonts w:ascii="Times New Roman" w:hAnsi="Times New Roman" w:cs="Times New Roman"/>
+                <w:color w:val="000000"/>
+              </w:rPr>
+            </w:pPr>
+            <w:r>
+              <w:rPr>
+                <w:rStyle w:val="gnkrckgcgsb"/>
+                <w:rFonts w:ascii="Times New Roman" w:hAnsi="Times New Roman" w:cs="Times New Roman"/>
+                <w:color w:val="000000"/>
+                <w:bdr w:val="none" w:sz="0" w:space="0" w:color="auto" w:frame="1"/>
+              </w:rPr>
+              <w:t>0.07598</w:t>
+            </w:r>
+          </w:p>
+        </w:tc>
+        <w:tc>
+          <w:tcPr>
+            <w:tcW w:w="900" w:type="dxa"/>
+          </w:tcPr>
+          <w:p>
+            <w:pPr>
+              <w:pStyle w:val="HTMLPreformatted"/>
+              <w:shd w:val="clear" w:color="auto" w:fill="FFFFFF"/>
+              <w:wordWrap w:val="0"/>
+              <w:cnfStyle w:val="000000000000" w:firstRow="0" w:lastRow="0" w:firstColumn="0" w:lastColumn="0" w:oddVBand="0" w:evenVBand="0" w:oddHBand="0" w:evenHBand="0" w:firstRowFirstColumn="0" w:firstRowLastColumn="0" w:lastRowFirstColumn="0" w:lastRowLastColumn="0"/>
+              <w:rPr>
+                <w:rFonts w:ascii="Times New Roman" w:hAnsi="Times New Roman" w:cs="Times New Roman"/>
+                <w:color w:val="000000"/>
+              </w:rPr>
+            </w:pPr>
+            <w:r>
+              <w:rPr>
+                <w:rStyle w:val="gnkrckgcgsb"/>
+                <w:rFonts w:ascii="Times New Roman" w:hAnsi="Times New Roman" w:cs="Times New Roman"/>
+                <w:color w:val="000000"/>
+                <w:bdr w:val="none" w:sz="0" w:space="0" w:color="auto" w:frame="1"/>
+              </w:rPr>
+              <w:t xml:space="preserve">7.9027 </w:t>
+            </w:r>
+          </w:p>
+          <w:p>
+            <w:pPr>
+              <w:pStyle w:val="HTMLPreformatted"/>
+              <w:shd w:val="clear" w:color="auto" w:fill="FFFFFF"/>
+              <w:wordWrap w:val="0"/>
+              <w:jc w:val="center"/>
+              <w:cnfStyle w:val="000000000000" w:firstRow="0" w:lastRow="0" w:firstColumn="0" w:lastColumn="0" w:oddVBand="0" w:evenVBand="0" w:oddHBand="0" w:evenHBand="0" w:firstRowFirstColumn="0" w:firstRowLastColumn="0" w:lastRowFirstColumn="0" w:lastRowLastColumn="0"/>
+              <w:rPr>
+                <w:rStyle w:val="gnkrckgcgsb"/>
+                <w:rFonts w:ascii="Times New Roman" w:hAnsi="Times New Roman" w:cs="Times New Roman"/>
+                <w:color w:val="000000"/>
+              </w:rPr>
+            </w:pPr>
+          </w:p>
+        </w:tc>
+        <w:tc>
+          <w:tcPr>
+            <w:tcW w:w="1255" w:type="dxa"/>
+          </w:tcPr>
+          <w:p>
+            <w:pPr>
+              <w:pStyle w:val="HTMLPreformatted"/>
+              <w:shd w:val="clear" w:color="auto" w:fill="FFFFFF"/>
+              <w:wordWrap w:val="0"/>
+              <w:cnfStyle w:val="000000000000" w:firstRow="0" w:lastRow="0" w:firstColumn="0" w:lastColumn="0" w:oddVBand="0" w:evenVBand="0" w:oddHBand="0" w:evenHBand="0" w:firstRowFirstColumn="0" w:firstRowLastColumn="0" w:lastRowFirstColumn="0" w:lastRowLastColumn="0"/>
+              <w:rPr>
+                <w:rFonts w:ascii="Times New Roman" w:hAnsi="Times New Roman" w:cs="Times New Roman"/>
+                <w:color w:val="000000"/>
+              </w:rPr>
+            </w:pPr>
+            <w:r>
+              <w:rPr>
+                <w:rStyle w:val="gnkrckgcgsb"/>
+                <w:rFonts w:ascii="Times New Roman" w:hAnsi="Times New Roman" w:cs="Times New Roman"/>
+                <w:color w:val="000000"/>
+                <w:bdr w:val="none" w:sz="0" w:space="0" w:color="auto" w:frame="1"/>
+              </w:rPr>
+              <w:t>0.004936</w:t>
+            </w:r>
+          </w:p>
+          <w:p>
+            <w:pPr>
+              <w:pStyle w:val="HTMLPreformatted"/>
+              <w:shd w:val="clear" w:color="auto" w:fill="FFFFFF"/>
+              <w:wordWrap w:val="0"/>
+              <w:jc w:val="center"/>
+              <w:cnfStyle w:val="000000000000" w:firstRow="0" w:lastRow="0" w:firstColumn="0" w:lastColumn="0" w:oddVBand="0" w:evenVBand="0" w:oddHBand="0" w:evenHBand="0" w:firstRowFirstColumn="0" w:firstRowLastColumn="0" w:lastRowFirstColumn="0" w:lastRowLastColumn="0"/>
+              <w:rPr>
+                <w:rStyle w:val="gnkrckgcgsb"/>
+                <w:rFonts w:ascii="Times New Roman" w:hAnsi="Times New Roman" w:cs="Times New Roman"/>
+                <w:color w:val="000000"/>
+              </w:rPr>
+            </w:pPr>
+          </w:p>
+        </w:tc>
+        <w:tc>
+          <w:tcPr>
+            <w:tcW w:w="990" w:type="dxa"/>
+          </w:tcPr>
+          <w:p>
+            <w:pPr>
+              <w:pStyle w:val="HTMLPreformatted"/>
+              <w:shd w:val="clear" w:color="auto" w:fill="FFFFFF"/>
+              <w:wordWrap w:val="0"/>
+              <w:jc w:val="center"/>
+              <w:cnfStyle w:val="000000000000" w:firstRow="0" w:lastRow="0" w:firstColumn="0" w:lastColumn="0" w:oddVBand="0" w:evenVBand="0" w:oddHBand="0" w:evenHBand="0" w:firstRowFirstColumn="0" w:firstRowLastColumn="0" w:lastRowFirstColumn="0" w:lastRowLastColumn="0"/>
+              <w:rPr>
+                <w:rStyle w:val="gnkrckgcgsb"/>
+                <w:rFonts w:ascii="Times New Roman" w:hAnsi="Times New Roman" w:cs="Times New Roman"/>
+                <w:color w:val="000000"/>
+              </w:rPr>
+            </w:pPr>
+            <w:r>
+              <w:rPr>
+                <w:rStyle w:val="gnkrckgcgsb"/>
+                <w:rFonts w:ascii="Times New Roman" w:hAnsi="Times New Roman" w:cs="Times New Roman"/>
+                <w:color w:val="000000"/>
+                <w:bdr w:val="none" w:sz="0" w:space="0" w:color="auto" w:frame="1"/>
+              </w:rPr>
+              <w:t>0.05296</w:t>
+            </w:r>
+          </w:p>
+        </w:tc>
+        <w:tc>
+          <w:tcPr>
+            <w:tcW w:w="1080" w:type="dxa"/>
+          </w:tcPr>
+          <w:p>
+            <w:pPr>
+              <w:pStyle w:val="HTMLPreformatted"/>
+              <w:shd w:val="clear" w:color="auto" w:fill="FFFFFF"/>
+              <w:wordWrap w:val="0"/>
+              <w:cnfStyle w:val="000000000000" w:firstRow="0" w:lastRow="0" w:firstColumn="0" w:lastColumn="0" w:oddVBand="0" w:evenVBand="0" w:oddHBand="0" w:evenHBand="0" w:firstRowFirstColumn="0" w:firstRowLastColumn="0" w:lastRowFirstColumn="0" w:lastRowLastColumn="0"/>
+              <w:rPr>
+                <w:rFonts w:ascii="Times New Roman" w:hAnsi="Times New Roman" w:cs="Times New Roman"/>
+                <w:color w:val="000000"/>
+              </w:rPr>
+            </w:pPr>
+            <w:r>
+              <w:rPr>
+                <w:rStyle w:val="gnkrckgcgsb"/>
+                <w:rFonts w:ascii="Times New Roman" w:hAnsi="Times New Roman" w:cs="Times New Roman"/>
+                <w:color w:val="000000"/>
+                <w:bdr w:val="none" w:sz="0" w:space="0" w:color="auto" w:frame="1"/>
+              </w:rPr>
+              <w:t>4.9695</w:t>
+            </w:r>
+          </w:p>
+          <w:p>
+            <w:pPr>
+              <w:pStyle w:val="HTMLPreformatted"/>
+              <w:shd w:val="clear" w:color="auto" w:fill="FFFFFF"/>
+              <w:wordWrap w:val="0"/>
+              <w:jc w:val="center"/>
+              <w:cnfStyle w:val="000000000000" w:firstRow="0" w:lastRow="0" w:firstColumn="0" w:lastColumn="0" w:oddVBand="0" w:evenVBand="0" w:oddHBand="0" w:evenHBand="0" w:firstRowFirstColumn="0" w:firstRowLastColumn="0" w:lastRowFirstColumn="0" w:lastRowLastColumn="0"/>
+              <w:rPr>
+                <w:rFonts w:ascii="Times New Roman" w:hAnsi="Times New Roman" w:cs="Times New Roman"/>
+                <w:color w:val="000000"/>
+              </w:rPr>
+            </w:pPr>
+          </w:p>
+        </w:tc>
+        <w:tc>
+          <w:tcPr>
+            <w:tcW w:w="1260" w:type="dxa"/>
+          </w:tcPr>
+          <w:p>
+            <w:pPr>
+              <w:pStyle w:val="HTMLPreformatted"/>
+              <w:shd w:val="clear" w:color="auto" w:fill="FFFFFF"/>
+              <w:wordWrap w:val="0"/>
+              <w:cnfStyle w:val="000000000000" w:firstRow="0" w:lastRow="0" w:firstColumn="0" w:lastColumn="0" w:oddVBand="0" w:evenVBand="0" w:oddHBand="0" w:evenHBand="0" w:firstRowFirstColumn="0" w:firstRowLastColumn="0" w:lastRowFirstColumn="0" w:lastRowLastColumn="0"/>
+              <w:rPr>
+                <w:rFonts w:ascii="Times New Roman" w:hAnsi="Times New Roman" w:cs="Times New Roman"/>
+                <w:color w:val="000000"/>
+              </w:rPr>
+            </w:pPr>
+            <w:r>
+              <w:rPr>
+                <w:rStyle w:val="gnkrckgcgsb"/>
+                <w:rFonts w:ascii="Times New Roman" w:hAnsi="Times New Roman" w:cs="Times New Roman"/>
+                <w:color w:val="000000"/>
+                <w:bdr w:val="none" w:sz="0" w:space="0" w:color="auto" w:frame="1"/>
+              </w:rPr>
+              <w:t>0.02580</w:t>
+            </w:r>
+          </w:p>
+          <w:p>
+            <w:pPr>
+              <w:pStyle w:val="HTMLPreformatted"/>
+              <w:shd w:val="clear" w:color="auto" w:fill="FFFFFF"/>
+              <w:wordWrap w:val="0"/>
+              <w:jc w:val="center"/>
+              <w:cnfStyle w:val="000000000000" w:firstRow="0" w:lastRow="0" w:firstColumn="0" w:lastColumn="0" w:oddVBand="0" w:evenVBand="0" w:oddHBand="0" w:evenHBand="0" w:firstRowFirstColumn="0" w:firstRowLastColumn="0" w:lastRowFirstColumn="0" w:lastRowLastColumn="0"/>
+              <w:rPr>
+                <w:rFonts w:ascii="Times New Roman" w:hAnsi="Times New Roman" w:cs="Times New Roman"/>
+                <w:color w:val="000000"/>
+              </w:rPr>
+            </w:pPr>
+          </w:p>
+        </w:tc>
+      </w:tr>
+      <w:tr>
+        <w:trPr>
+          <w:trHeight w:val="537"/>
+        </w:trPr>
+        <w:tc>
+          <w:tcPr>
+            <w:cnfStyle w:val="001000000000" w:firstRow="0" w:lastRow="0" w:firstColumn="1" w:lastColumn="0" w:oddVBand="0" w:evenVBand="0" w:oddHBand="0" w:evenHBand="0" w:firstRowFirstColumn="0" w:firstRowLastColumn="0" w:lastRowFirstColumn="0" w:lastRowLastColumn="0"/>
+            <w:tcW w:w="2425" w:type="dxa"/>
+          </w:tcPr>
+          <w:p>
+            <w:pPr>
+              <w:pStyle w:val="HTMLPreformatted"/>
+              <w:shd w:val="clear" w:color="auto" w:fill="FFFFFF"/>
+              <w:wordWrap w:val="0"/>
+              <w:jc w:val="center"/>
+              <w:rPr>
+                <w:rStyle w:val="gnkrckgcgsb"/>
+                <w:rFonts w:ascii="Times New Roman" w:hAnsi="Times New Roman" w:cs="Times New Roman"/>
+                <w:b w:val="0"/>
+                <w:bdr w:val="none" w:sz="0" w:space="0" w:color="auto" w:frame="1"/>
+              </w:rPr>
+            </w:pPr>
+            <w:r>
+              <w:rPr>
+                <w:rStyle w:val="gnkrckgcgsb"/>
+                <w:rFonts w:ascii="Times New Roman" w:hAnsi="Times New Roman" w:cs="Times New Roman"/>
+                <w:b w:val="0"/>
+                <w:bdr w:val="none" w:sz="0" w:space="0" w:color="auto" w:frame="1"/>
+              </w:rPr>
+              <w:t xml:space="preserve">Heterospecific </w:t>
+            </w:r>
+          </w:p>
+          <w:p>
+            <w:pPr>
+              <w:pStyle w:val="HTMLPreformatted"/>
+              <w:shd w:val="clear" w:color="auto" w:fill="FFFFFF"/>
+              <w:wordWrap w:val="0"/>
+              <w:jc w:val="center"/>
+              <w:rPr>
+                <w:rStyle w:val="gnkrckgcgsb"/>
+                <w:rFonts w:ascii="Times New Roman" w:hAnsi="Times New Roman" w:cs="Times New Roman"/>
+                <w:b w:val="0"/>
+                <w:bdr w:val="none" w:sz="0" w:space="0" w:color="auto" w:frame="1"/>
+              </w:rPr>
+            </w:pPr>
+            <w:r>
+              <w:rPr>
+                <w:rStyle w:val="gnkrckgcgsb"/>
+                <w:rFonts w:ascii="Times New Roman" w:hAnsi="Times New Roman" w:cs="Times New Roman"/>
+                <w:b w:val="0"/>
+                <w:bdr w:val="none" w:sz="0" w:space="0" w:color="auto" w:frame="1"/>
+              </w:rPr>
+              <w:t>blooming shrub density</w:t>
+            </w:r>
+          </w:p>
+        </w:tc>
+        <w:tc>
+          <w:tcPr>
+            <w:tcW w:w="1265" w:type="dxa"/>
+          </w:tcPr>
+          <w:p>
+            <w:pPr>
+              <w:pStyle w:val="HTMLPreformatted"/>
+              <w:shd w:val="clear" w:color="auto" w:fill="FFFFFF"/>
+              <w:wordWrap w:val="0"/>
+              <w:jc w:val="center"/>
+              <w:cnfStyle w:val="000000000000" w:firstRow="0" w:lastRow="0" w:firstColumn="0" w:lastColumn="0" w:oddVBand="0" w:evenVBand="0" w:oddHBand="0" w:evenHBand="0" w:firstRowFirstColumn="0" w:firstRowLastColumn="0" w:lastRowFirstColumn="0" w:lastRowLastColumn="0"/>
+              <w:rPr>
+                <w:rFonts w:ascii="Times New Roman" w:hAnsi="Times New Roman" w:cs="Times New Roman"/>
+                <w:color w:val="000000"/>
+              </w:rPr>
+            </w:pPr>
+            <w:r>
+              <w:rPr>
+                <w:rStyle w:val="gnkrckgcgsb"/>
+                <w:rFonts w:ascii="Times New Roman" w:hAnsi="Times New Roman" w:cs="Times New Roman"/>
+                <w:color w:val="000000"/>
+                <w:bdr w:val="none" w:sz="0" w:space="0" w:color="auto" w:frame="1"/>
+              </w:rPr>
+              <w:t>-0.0494</w:t>
+            </w:r>
+          </w:p>
+          <w:p>
+            <w:pPr>
+              <w:pStyle w:val="HTMLPreformatted"/>
+              <w:shd w:val="clear" w:color="auto" w:fill="FFFFFF"/>
+              <w:wordWrap w:val="0"/>
+              <w:jc w:val="center"/>
+              <w:cnfStyle w:val="000000000000" w:firstRow="0" w:lastRow="0" w:firstColumn="0" w:lastColumn="0" w:oddVBand="0" w:evenVBand="0" w:oddHBand="0" w:evenHBand="0" w:firstRowFirstColumn="0" w:firstRowLastColumn="0" w:lastRowFirstColumn="0" w:lastRowLastColumn="0"/>
+              <w:rPr>
+                <w:rStyle w:val="gnkrckgcgsb"/>
+                <w:rFonts w:ascii="Times New Roman" w:hAnsi="Times New Roman" w:cs="Times New Roman"/>
+                <w:color w:val="000000"/>
+                <w:bdr w:val="none" w:sz="0" w:space="0" w:color="auto" w:frame="1"/>
+              </w:rPr>
+            </w:pPr>
+          </w:p>
+        </w:tc>
+        <w:tc>
+          <w:tcPr>
+            <w:tcW w:w="900" w:type="dxa"/>
+          </w:tcPr>
+          <w:p>
+            <w:pPr>
+              <w:pStyle w:val="HTMLPreformatted"/>
+              <w:shd w:val="clear" w:color="auto" w:fill="FFFFFF"/>
+              <w:wordWrap w:val="0"/>
+              <w:cnfStyle w:val="000000000000" w:firstRow="0" w:lastRow="0" w:firstColumn="0" w:lastColumn="0" w:oddVBand="0" w:evenVBand="0" w:oddHBand="0" w:evenHBand="0" w:firstRowFirstColumn="0" w:firstRowLastColumn="0" w:lastRowFirstColumn="0" w:lastRowLastColumn="0"/>
+              <w:rPr>
+                <w:rFonts w:ascii="Times New Roman" w:hAnsi="Times New Roman" w:cs="Times New Roman"/>
+                <w:color w:val="000000"/>
+              </w:rPr>
+            </w:pPr>
+            <w:r>
+              <w:rPr>
+                <w:rStyle w:val="gnkrckgcgsb"/>
+                <w:rFonts w:ascii="Times New Roman" w:hAnsi="Times New Roman" w:cs="Times New Roman"/>
+                <w:color w:val="000000"/>
+                <w:bdr w:val="none" w:sz="0" w:space="0" w:color="auto" w:frame="1"/>
+              </w:rPr>
+              <w:t>1.4568</w:t>
+            </w:r>
+          </w:p>
+          <w:p>
+            <w:pPr>
+              <w:pStyle w:val="HTMLPreformatted"/>
+              <w:shd w:val="clear" w:color="auto" w:fill="FFFFFF"/>
+              <w:wordWrap w:val="0"/>
+              <w:jc w:val="center"/>
+              <w:cnfStyle w:val="000000000000" w:firstRow="0" w:lastRow="0" w:firstColumn="0" w:lastColumn="0" w:oddVBand="0" w:evenVBand="0" w:oddHBand="0" w:evenHBand="0" w:firstRowFirstColumn="0" w:firstRowLastColumn="0" w:lastRowFirstColumn="0" w:lastRowLastColumn="0"/>
+              <w:rPr>
+                <w:rStyle w:val="gnkrckgcgsb"/>
+                <w:rFonts w:ascii="Times New Roman" w:hAnsi="Times New Roman" w:cs="Times New Roman"/>
+                <w:color w:val="000000"/>
+                <w:bdr w:val="none" w:sz="0" w:space="0" w:color="auto" w:frame="1"/>
+              </w:rPr>
+            </w:pPr>
+          </w:p>
+        </w:tc>
+        <w:tc>
+          <w:tcPr>
+            <w:tcW w:w="1255" w:type="dxa"/>
+          </w:tcPr>
+          <w:p>
+            <w:pPr>
+              <w:pStyle w:val="HTMLPreformatted"/>
+              <w:shd w:val="clear" w:color="auto" w:fill="FFFFFF"/>
+              <w:wordWrap w:val="0"/>
+              <w:cnfStyle w:val="000000000000" w:firstRow="0" w:lastRow="0" w:firstColumn="0" w:lastColumn="0" w:oddVBand="0" w:evenVBand="0" w:oddHBand="0" w:evenHBand="0" w:firstRowFirstColumn="0" w:firstRowLastColumn="0" w:lastRowFirstColumn="0" w:lastRowLastColumn="0"/>
+              <w:rPr>
+                <w:rFonts w:ascii="Times New Roman" w:hAnsi="Times New Roman" w:cs="Times New Roman"/>
+                <w:color w:val="000000"/>
+              </w:rPr>
+            </w:pPr>
+            <w:r>
+              <w:rPr>
+                <w:rStyle w:val="gnkrckgcgsb"/>
+                <w:rFonts w:ascii="Times New Roman" w:hAnsi="Times New Roman" w:cs="Times New Roman"/>
+                <w:color w:val="000000"/>
+                <w:bdr w:val="none" w:sz="0" w:space="0" w:color="auto" w:frame="1"/>
+              </w:rPr>
+              <w:t xml:space="preserve">0.227438 </w:t>
+            </w:r>
+          </w:p>
+          <w:p>
+            <w:pPr>
+              <w:pStyle w:val="HTMLPreformatted"/>
+              <w:shd w:val="clear" w:color="auto" w:fill="FFFFFF"/>
+              <w:wordWrap w:val="0"/>
+              <w:jc w:val="center"/>
+              <w:cnfStyle w:val="000000000000" w:firstRow="0" w:lastRow="0" w:firstColumn="0" w:lastColumn="0" w:oddVBand="0" w:evenVBand="0" w:oddHBand="0" w:evenHBand="0" w:firstRowFirstColumn="0" w:firstRowLastColumn="0" w:lastRowFirstColumn="0" w:lastRowLastColumn="0"/>
+              <w:rPr>
+                <w:rStyle w:val="gnkrckgcgsb"/>
+                <w:rFonts w:ascii="Times New Roman" w:hAnsi="Times New Roman" w:cs="Times New Roman"/>
+                <w:color w:val="000000"/>
+                <w:bdr w:val="none" w:sz="0" w:space="0" w:color="auto" w:frame="1"/>
+              </w:rPr>
+            </w:pPr>
+          </w:p>
+        </w:tc>
+        <w:tc>
+          <w:tcPr>
+            <w:tcW w:w="990" w:type="dxa"/>
+          </w:tcPr>
+          <w:p>
+            <w:pPr>
+              <w:pStyle w:val="HTMLPreformatted"/>
+              <w:shd w:val="clear" w:color="auto" w:fill="FFFFFF"/>
+              <w:wordWrap w:val="0"/>
+              <w:jc w:val="center"/>
+              <w:cnfStyle w:val="000000000000" w:firstRow="0" w:lastRow="0" w:firstColumn="0" w:lastColumn="0" w:oddVBand="0" w:evenVBand="0" w:oddHBand="0" w:evenHBand="0" w:firstRowFirstColumn="0" w:firstRowLastColumn="0" w:lastRowFirstColumn="0" w:lastRowLastColumn="0"/>
+              <w:rPr>
+                <w:rFonts w:ascii="Times New Roman" w:hAnsi="Times New Roman" w:cs="Times New Roman"/>
+                <w:color w:val="000000"/>
+              </w:rPr>
+            </w:pPr>
+            <w:r>
+              <w:rPr>
+                <w:rStyle w:val="gnkrckgcgsb"/>
+                <w:rFonts w:ascii="Times New Roman" w:hAnsi="Times New Roman" w:cs="Times New Roman"/>
+                <w:color w:val="000000"/>
+                <w:bdr w:val="none" w:sz="0" w:space="0" w:color="auto" w:frame="1"/>
+              </w:rPr>
+              <w:t>0.03124</w:t>
+            </w:r>
+          </w:p>
+          <w:p>
+            <w:pPr>
+              <w:pStyle w:val="HTMLPreformatted"/>
+              <w:shd w:val="clear" w:color="auto" w:fill="FFFFFF"/>
+              <w:wordWrap w:val="0"/>
+              <w:jc w:val="center"/>
+              <w:cnfStyle w:val="000000000000" w:firstRow="0" w:lastRow="0" w:firstColumn="0" w:lastColumn="0" w:oddVBand="0" w:evenVBand="0" w:oddHBand="0" w:evenHBand="0" w:firstRowFirstColumn="0" w:firstRowLastColumn="0" w:lastRowFirstColumn="0" w:lastRowLastColumn="0"/>
+              <w:rPr>
+                <w:rStyle w:val="gnkrckgcgsb"/>
+                <w:rFonts w:ascii="Times New Roman" w:hAnsi="Times New Roman" w:cs="Times New Roman"/>
+                <w:color w:val="000000"/>
+                <w:bdr w:val="none" w:sz="0" w:space="0" w:color="auto" w:frame="1"/>
+              </w:rPr>
+            </w:pPr>
+          </w:p>
+        </w:tc>
+        <w:tc>
+          <w:tcPr>
+            <w:tcW w:w="1080" w:type="dxa"/>
+          </w:tcPr>
+          <w:p>
+            <w:pPr>
+              <w:pStyle w:val="HTMLPreformatted"/>
+              <w:shd w:val="clear" w:color="auto" w:fill="FFFFFF"/>
+              <w:wordWrap w:val="0"/>
+              <w:cnfStyle w:val="000000000000" w:firstRow="0" w:lastRow="0" w:firstColumn="0" w:lastColumn="0" w:oddVBand="0" w:evenVBand="0" w:oddHBand="0" w:evenHBand="0" w:firstRowFirstColumn="0" w:firstRowLastColumn="0" w:lastRowFirstColumn="0" w:lastRowLastColumn="0"/>
+              <w:rPr>
+                <w:rFonts w:ascii="Times New Roman" w:hAnsi="Times New Roman" w:cs="Times New Roman"/>
+                <w:color w:val="000000"/>
+              </w:rPr>
+            </w:pPr>
+            <w:r>
+              <w:rPr>
+                <w:rStyle w:val="gnkrckgcgsb"/>
+                <w:rFonts w:ascii="Times New Roman" w:hAnsi="Times New Roman" w:cs="Times New Roman"/>
+                <w:color w:val="000000"/>
+                <w:bdr w:val="none" w:sz="0" w:space="0" w:color="auto" w:frame="1"/>
+              </w:rPr>
+              <w:t>0.6964</w:t>
+            </w:r>
+          </w:p>
+          <w:p>
+            <w:pPr>
+              <w:jc w:val="center"/>
+              <w:cnfStyle w:val="000000000000" w:firstRow="0" w:lastRow="0" w:firstColumn="0" w:lastColumn="0" w:oddVBand="0" w:evenVBand="0" w:oddHBand="0" w:evenHBand="0" w:firstRowFirstColumn="0" w:firstRowLastColumn="0" w:lastRowFirstColumn="0" w:lastRowLastColumn="0"/>
+              <w:rPr>
+                <w:sz w:val="20"/>
+                <w:szCs w:val="20"/>
+              </w:rPr>
+            </w:pPr>
+          </w:p>
+        </w:tc>
+        <w:tc>
+          <w:tcPr>
+            <w:tcW w:w="1260" w:type="dxa"/>
+          </w:tcPr>
+          <w:p>
+            <w:pPr>
+              <w:pStyle w:val="HTMLPreformatted"/>
+              <w:shd w:val="clear" w:color="auto" w:fill="FFFFFF"/>
+              <w:wordWrap w:val="0"/>
+              <w:cnfStyle w:val="000000000000" w:firstRow="0" w:lastRow="0" w:firstColumn="0" w:lastColumn="0" w:oddVBand="0" w:evenVBand="0" w:oddHBand="0" w:evenHBand="0" w:firstRowFirstColumn="0" w:firstRowLastColumn="0" w:lastRowFirstColumn="0" w:lastRowLastColumn="0"/>
+              <w:rPr>
+                <w:rFonts w:ascii="Times New Roman" w:hAnsi="Times New Roman" w:cs="Times New Roman"/>
+                <w:color w:val="000000"/>
+              </w:rPr>
+            </w:pPr>
+            <w:r>
+              <w:rPr>
+                <w:rStyle w:val="gnkrckgcgsb"/>
+                <w:rFonts w:ascii="Times New Roman" w:hAnsi="Times New Roman" w:cs="Times New Roman"/>
+                <w:color w:val="000000"/>
+                <w:bdr w:val="none" w:sz="0" w:space="0" w:color="auto" w:frame="1"/>
+              </w:rPr>
+              <w:t xml:space="preserve">0.40400 </w:t>
+            </w:r>
+          </w:p>
+          <w:p>
+            <w:pPr>
+              <w:jc w:val="center"/>
+              <w:cnfStyle w:val="000000000000" w:firstRow="0" w:lastRow="0" w:firstColumn="0" w:lastColumn="0" w:oddVBand="0" w:evenVBand="0" w:oddHBand="0" w:evenHBand="0" w:firstRowFirstColumn="0" w:firstRowLastColumn="0" w:lastRowFirstColumn="0" w:lastRowLastColumn="0"/>
+              <w:rPr>
+                <w:sz w:val="20"/>
+                <w:szCs w:val="20"/>
+              </w:rPr>
+            </w:pPr>
+          </w:p>
+        </w:tc>
+      </w:tr>
+    </w:tbl>
+    <w:p>
+      <w:pPr>
+        <w:pStyle w:val="HTMLPreformatted"/>
+        <w:shd w:val="clear" w:color="auto" w:fill="FFFFFF"/>
+        <w:suppressAutoHyphens/>
+        <w:rPr>
+          <w:rFonts w:ascii="Times New Roman" w:hAnsi="Times New Roman" w:cs="Times New Roman"/>
+          <w:color w:val="000000"/>
+          <w:sz w:val="24"/>
+          <w:szCs w:val="24"/>
+        </w:rPr>
+      </w:pPr>
       <w:bookmarkStart w:id="0" w:name="_GoBack"/>
       <w:bookmarkEnd w:id="0"/>
     </w:p>

</xml_diff>